<commit_message>
There is not much modification in this document
There is not much modification in this document only formating
</commit_message>
<xml_diff>
--- a/DOCX/Lab 5 Using the Microsoft Form Connector.docx
+++ b/DOCX/Lab 5 Using the Microsoft Form Connector.docx
@@ -1,50 +1,131 @@
 
 <file path=word/document.xml><?xml version="1.0" encoding="utf-8"?>
-<w:document xmlns:wpc="http://schemas.microsoft.com/office/word/2010/wordprocessingCanvas" xmlns:cx="http://schemas.microsoft.com/office/drawing/2014/chartex" xmlns:cx1="http://schemas.microsoft.com/office/drawing/2015/9/8/chartex" xmlns:cx2="http://schemas.microsoft.com/office/drawing/2015/10/21/chartex" xmlns:cx3="http://schemas.microsoft.com/office/drawing/2016/5/9/chartex" xmlns:cx4="http://schemas.microsoft.com/office/drawing/2016/5/10/chartex" xmlns:cx5="http://schemas.microsoft.com/office/drawing/2016/5/11/chartex" xmlns:cx6="http://schemas.microsoft.com/office/drawing/2016/5/12/chartex" xmlns:cx7="http://schemas.microsoft.com/office/drawing/2016/5/13/chartex" xmlns:cx8="http://schemas.microsoft.com/office/drawing/2016/5/14/chartex" xmlns:mc="http://schemas.openxmlformats.org/markup-compatibility/2006" xmlns:aink="http://schemas.microsoft.com/office/drawing/2016/ink" xmlns:am3d="http://schemas.microsoft.com/office/drawing/2017/model3d" xmlns:o="urn:schemas-microsoft-com:office:office" xmlns:r="http://schemas.openxmlformats.org/officeDocument/2006/relationships" xmlns:m="http://schemas.openxmlformats.org/officeDocument/2006/math" xmlns:v="urn:schemas-microsoft-com:vml" xmlns:wp14="http://schemas.microsoft.com/office/word/2010/wordprocessingDrawing" xmlns:wp="http://schemas.openxmlformats.org/drawingml/2006/wordprocessingDrawing" xmlns:w10="urn:schemas-microsoft-com:office:word" xmlns:w="http://schemas.openxmlformats.org/wordprocessingml/2006/main" xmlns:w14="http://schemas.microsoft.com/office/word/2010/wordml" xmlns:w15="http://schemas.microsoft.com/office/word/2012/wordml" xmlns:w16cex="http://schemas.microsoft.com/office/word/2018/wordml/cex" xmlns:w16cid="http://schemas.microsoft.com/office/word/2016/wordml/cid" xmlns:w16="http://schemas.microsoft.com/office/word/2018/wordml" xmlns:w16se="http://schemas.microsoft.com/office/word/2015/wordml/symex" xmlns:wpg="http://schemas.microsoft.com/office/word/2010/wordprocessingGroup" xmlns:wpi="http://schemas.microsoft.com/office/word/2010/wordprocessingInk" xmlns:wne="http://schemas.microsoft.com/office/word/2006/wordml" xmlns:wps="http://schemas.microsoft.com/office/word/2010/wordprocessingShape" mc:Ignorable="w14 w15 w16se w16cid w16 w16cex wp14">
+<w:document xmlns:wpc="http://schemas.microsoft.com/office/word/2010/wordprocessingCanvas" xmlns:cx="http://schemas.microsoft.com/office/drawing/2014/chartex" xmlns:cx1="http://schemas.microsoft.com/office/drawing/2015/9/8/chartex" xmlns:cx2="http://schemas.microsoft.com/office/drawing/2015/10/21/chartex" xmlns:cx3="http://schemas.microsoft.com/office/drawing/2016/5/9/chartex" xmlns:cx4="http://schemas.microsoft.com/office/drawing/2016/5/10/chartex" xmlns:cx5="http://schemas.microsoft.com/office/drawing/2016/5/11/chartex" xmlns:cx6="http://schemas.microsoft.com/office/drawing/2016/5/12/chartex" xmlns:cx7="http://schemas.microsoft.com/office/drawing/2016/5/13/chartex" xmlns:cx8="http://schemas.microsoft.com/office/drawing/2016/5/14/chartex" xmlns:mc="http://schemas.openxmlformats.org/markup-compatibility/2006" xmlns:aink="http://schemas.microsoft.com/office/drawing/2016/ink" xmlns:am3d="http://schemas.microsoft.com/office/drawing/2017/model3d" xmlns:o="urn:schemas-microsoft-com:office:office" xmlns:r="http://schemas.openxmlformats.org/officeDocument/2006/relationships" xmlns:m="http://schemas.openxmlformats.org/officeDocument/2006/math" xmlns:v="urn:schemas-microsoft-com:vml" xmlns:wp14="http://schemas.microsoft.com/office/word/2010/wordprocessingDrawing" xmlns:wp="http://schemas.openxmlformats.org/drawingml/2006/wordprocessingDrawing" xmlns:w10="urn:schemas-microsoft-com:office:word" xmlns:w="http://schemas.openxmlformats.org/wordprocessingml/2006/main" xmlns:w14="http://schemas.microsoft.com/office/word/2010/wordml" xmlns:w15="http://schemas.microsoft.com/office/word/2012/wordml" xmlns:w16cid="http://schemas.microsoft.com/office/word/2016/wordml/cid" xmlns:w16se="http://schemas.microsoft.com/office/word/2015/wordml/symex" xmlns:wpg="http://schemas.microsoft.com/office/word/2010/wordprocessingGroup" xmlns:wpi="http://schemas.microsoft.com/office/word/2010/wordprocessingInk" xmlns:wne="http://schemas.microsoft.com/office/word/2006/wordml" xmlns:wps="http://schemas.microsoft.com/office/word/2010/wordprocessingShape" mc:Ignorable="w14 w15 w16se w16cid wp14">
   <w:body>
     <w:p>
       <w:pPr>
-        <w:keepNext/>
-        <w:keepLines/>
-        <w:spacing w:after="120"/>
-        <w:outlineLvl w:val="1"/>
-        <w:rPr>
-          <w:rFonts w:ascii="Segoe UI" w:eastAsia="MS Gothic" w:hAnsi="Segoe UI" w:cs="Segoe UI"/>
-          <w:color w:val="0078D7"/>
-          <w:sz w:val="36"/>
+        <w:pStyle w:val="Heading1"/>
+        <w:rPr>
+          <w:rFonts w:ascii="Segoe UI" w:hAnsi="Segoe UI" w:cs="Segoe UI"/>
+          <w:color w:val="0070C0"/>
+          <w:sz w:val="40"/>
           <w:szCs w:val="40"/>
-        </w:rPr>
-      </w:pPr>
-      <w:bookmarkStart w:id="0" w:name="_Toc41060362"/>
-      <w:r>
-        <w:rPr>
-          <w:rFonts w:ascii="Segoe UI" w:eastAsia="MS Gothic" w:hAnsi="Segoe UI" w:cs="Segoe UI"/>
-          <w:color w:val="0078D7"/>
-          <w:sz w:val="36"/>
+          <w:rPrChange w:id="0" w:author="Dattatray Patil (Contractor)" w:date="2021-02-15T09:32:00Z">
+            <w:rPr>
+              <w:rFonts w:ascii="Segoe UI" w:eastAsia="MS Gothic" w:hAnsi="Segoe UI" w:cs="Segoe UI"/>
+              <w:color w:val="0070C0"/>
+              <w:sz w:val="40"/>
+              <w:szCs w:val="40"/>
+            </w:rPr>
+          </w:rPrChange>
+        </w:rPr>
+      </w:pPr>
+      <w:bookmarkStart w:id="1" w:name="_Toc41060362"/>
+      <w:r>
+        <w:rPr>
+          <w:rFonts w:ascii="Segoe UI" w:hAnsi="Segoe UI" w:cs="Segoe UI"/>
+          <w:color w:val="0070C0"/>
+          <w:sz w:val="40"/>
           <w:szCs w:val="40"/>
+          <w:rPrChange w:id="2" w:author="Dattatray Patil (Contractor)" w:date="2021-02-15T09:32:00Z">
+            <w:rPr>
+              <w:rFonts w:ascii="Segoe UI" w:eastAsia="MS Gothic" w:hAnsi="Segoe UI" w:cs="Segoe UI"/>
+              <w:color w:val="0070C0"/>
+              <w:sz w:val="40"/>
+              <w:szCs w:val="40"/>
+            </w:rPr>
+          </w:rPrChange>
         </w:rPr>
         <w:t xml:space="preserve">Lab 5. </w:t>
       </w:r>
-      <w:hyperlink r:id="rId5">
-        <w:bookmarkEnd w:id="0"/>
-        <w:r>
-          <w:rPr>
-            <w:rFonts w:ascii="Segoe UI" w:eastAsia="MS Gothic" w:hAnsi="Segoe UI" w:cs="Segoe UI"/>
-            <w:color w:val="0078D7"/>
-            <w:sz w:val="36"/>
-            <w:szCs w:val="40"/>
-            <w:u w:val="single"/>
-          </w:rPr>
-          <w:t>Using</w:t>
-        </w:r>
-      </w:hyperlink>
-      <w:r>
-        <w:rPr>
-          <w:rFonts w:ascii="Segoe UI" w:eastAsia="MS Gothic" w:hAnsi="Segoe UI" w:cs="Segoe UI"/>
-          <w:color w:val="0078D7"/>
-          <w:sz w:val="36"/>
+      <w:r>
+        <w:rPr>
+          <w:rFonts w:ascii="Segoe UI" w:hAnsi="Segoe UI" w:cs="Segoe UI"/>
+          <w:color w:val="0070C0"/>
+          <w:sz w:val="40"/>
           <w:szCs w:val="40"/>
-          <w:u w:val="single"/>
+        </w:rPr>
+        <w:fldChar w:fldCharType="begin"/>
+      </w:r>
+      <w:r>
+        <w:rPr>
+          <w:rFonts w:ascii="Segoe UI" w:hAnsi="Segoe UI" w:cs="Segoe UI"/>
+          <w:color w:val="0070C0"/>
+          <w:sz w:val="40"/>
+          <w:szCs w:val="40"/>
+        </w:rPr>
+        <w:instrText xml:space="preserve"> HYPERLINK "https://preview.flow.microsoft.com/en-us/galleries/public/templates/7b4b0defab8145578a67108723b38095/get-my-manager-to-approve-a-travel-request/" \h </w:instrText>
+      </w:r>
+      <w:r>
+        <w:rPr>
+          <w:rFonts w:ascii="Segoe UI" w:hAnsi="Segoe UI" w:cs="Segoe UI"/>
+          <w:color w:val="0070C0"/>
+          <w:sz w:val="40"/>
+          <w:szCs w:val="40"/>
+          <w:rPrChange w:id="3" w:author="Dattatray Patil (Contractor)" w:date="2021-02-15T09:32:00Z">
+            <w:rPr>
+              <w:rFonts w:ascii="Segoe UI" w:eastAsia="MS Gothic" w:hAnsi="Segoe UI" w:cs="Segoe UI"/>
+              <w:color w:val="0070C0"/>
+              <w:sz w:val="40"/>
+              <w:szCs w:val="40"/>
+              <w:u w:val="single"/>
+            </w:rPr>
+          </w:rPrChange>
+        </w:rPr>
+        <w:fldChar w:fldCharType="separate"/>
+      </w:r>
+      <w:bookmarkEnd w:id="1"/>
+      <w:r>
+        <w:rPr>
+          <w:rFonts w:ascii="Segoe UI" w:hAnsi="Segoe UI" w:cs="Segoe UI"/>
+          <w:color w:val="0070C0"/>
+          <w:sz w:val="40"/>
+          <w:szCs w:val="40"/>
+          <w:rPrChange w:id="4" w:author="Dattatray Patil (Contractor)" w:date="2021-02-15T09:32:00Z">
+            <w:rPr>
+              <w:rFonts w:ascii="Segoe UI" w:eastAsia="MS Gothic" w:hAnsi="Segoe UI" w:cs="Segoe UI"/>
+              <w:color w:val="0070C0"/>
+              <w:sz w:val="40"/>
+              <w:szCs w:val="40"/>
+              <w:u w:val="single"/>
+            </w:rPr>
+          </w:rPrChange>
+        </w:rPr>
+        <w:t>Using</w:t>
+      </w:r>
+      <w:r>
+        <w:rPr>
+          <w:rFonts w:ascii="Segoe UI" w:hAnsi="Segoe UI" w:cs="Segoe UI"/>
+          <w:color w:val="0070C0"/>
+          <w:sz w:val="40"/>
+          <w:szCs w:val="40"/>
+          <w:rPrChange w:id="5" w:author="Dattatray Patil (Contractor)" w:date="2021-02-15T09:32:00Z">
+            <w:rPr>
+              <w:rFonts w:ascii="Segoe UI" w:eastAsia="MS Gothic" w:hAnsi="Segoe UI" w:cs="Segoe UI"/>
+              <w:color w:val="0070C0"/>
+              <w:sz w:val="40"/>
+              <w:szCs w:val="40"/>
+              <w:u w:val="single"/>
+            </w:rPr>
+          </w:rPrChange>
+        </w:rPr>
+        <w:fldChar w:fldCharType="end"/>
+      </w:r>
+      <w:r>
+        <w:rPr>
+          <w:rFonts w:ascii="Segoe UI" w:hAnsi="Segoe UI" w:cs="Segoe UI"/>
+          <w:color w:val="0070C0"/>
+          <w:sz w:val="40"/>
+          <w:szCs w:val="40"/>
+          <w:rPrChange w:id="6" w:author="Dattatray Patil (Contractor)" w:date="2021-02-15T09:32:00Z">
+            <w:rPr>
+              <w:rFonts w:ascii="Segoe UI" w:eastAsia="MS Gothic" w:hAnsi="Segoe UI" w:cs="Segoe UI"/>
+              <w:color w:val="0070C0"/>
+              <w:sz w:val="40"/>
+              <w:szCs w:val="40"/>
+              <w:u w:val="single"/>
+            </w:rPr>
+          </w:rPrChange>
         </w:rPr>
         <w:t xml:space="preserve"> the Microsoft Form Connector</w:t>
       </w:r>
@@ -141,28 +222,39 @@
     </w:p>
     <w:p>
       <w:pPr>
-        <w:keepNext/>
-        <w:keepLines/>
-        <w:spacing w:before="240" w:after="60"/>
-        <w:outlineLvl w:val="3"/>
+        <w:pStyle w:val="Heading2"/>
         <w:rPr>
           <w:rFonts w:ascii="Segoe UI" w:eastAsia="Times New Roman" w:hAnsi="Segoe UI" w:cs="Segoe UI"/>
-          <w:iCs/>
-          <w:color w:val="0078D7"/>
+          <w:color w:val="0070C0"/>
           <w:sz w:val="28"/>
-        </w:rPr>
-      </w:pPr>
-      <w:bookmarkStart w:id="1" w:name="_Toc41060363"/>
+          <w:szCs w:val="28"/>
+          <w:rPrChange w:id="7" w:author="Dattatray Patil (Contractor)" w:date="2021-02-15T09:33:00Z">
+            <w:rPr/>
+          </w:rPrChange>
+        </w:rPr>
+        <w:pPrChange w:id="8" w:author="Dattatray Patil (Contractor)" w:date="2021-02-15T09:33:00Z">
+          <w:pPr>
+            <w:keepNext/>
+            <w:keepLines/>
+            <w:spacing w:before="240" w:after="60"/>
+            <w:outlineLvl w:val="3"/>
+          </w:pPr>
+        </w:pPrChange>
+      </w:pPr>
+      <w:bookmarkStart w:id="9" w:name="_Toc41060363"/>
       <w:r>
         <w:rPr>
           <w:rFonts w:ascii="Segoe UI" w:eastAsia="Times New Roman" w:hAnsi="Segoe UI" w:cs="Segoe UI"/>
-          <w:iCs/>
-          <w:color w:val="0078D7"/>
+          <w:color w:val="0070C0"/>
           <w:sz w:val="28"/>
+          <w:szCs w:val="28"/>
+          <w:rPrChange w:id="10" w:author="Dattatray Patil (Contractor)" w:date="2021-02-15T09:33:00Z">
+            <w:rPr/>
+          </w:rPrChange>
         </w:rPr>
         <w:t>Tasks:</w:t>
       </w:r>
-      <w:bookmarkEnd w:id="1"/>
+      <w:bookmarkEnd w:id="9"/>
     </w:p>
     <w:p>
       <w:pPr>
@@ -215,9 +307,9 @@
           <w:sz w:val="20"/>
         </w:rPr>
         <w:drawing>
-          <wp:inline distT="0" distB="0" distL="0" distR="0" wp14:anchorId="341C002E" wp14:editId="2097FC72">
+          <wp:inline distT="0" distB="0" distL="0" distR="0" wp14:anchorId="341C002E" wp14:editId="260C1595">
             <wp:extent cx="1535163" cy="3648075"/>
-            <wp:effectExtent l="0" t="0" r="8255" b="0"/>
+            <wp:effectExtent l="19050" t="19050" r="27305" b="9525"/>
             <wp:docPr id="1" name="Picture 1"/>
             <wp:cNvGraphicFramePr>
               <a:graphicFrameLocks xmlns:a="http://schemas.openxmlformats.org/drawingml/2006/main" noChangeAspect="1"/>
@@ -232,7 +324,7 @@
                     </pic:cNvPicPr>
                   </pic:nvPicPr>
                   <pic:blipFill>
-                    <a:blip r:embed="rId6">
+                    <a:blip r:embed="rId7">
                       <a:extLst>
                         <a:ext uri="{28A0092B-C50C-407E-A947-70E740481C1C}">
                           <a14:useLocalDpi xmlns:a14="http://schemas.microsoft.com/office/drawing/2010/main" val="0"/>
@@ -254,7 +346,11 @@
                     </a:prstGeom>
                     <a:noFill/>
                     <a:ln>
-                      <a:noFill/>
+                      <a:solidFill>
+                        <a:schemeClr val="bg1">
+                          <a:lumMod val="75000"/>
+                        </a:schemeClr>
+                      </a:solidFill>
                     </a:ln>
                   </pic:spPr>
                 </pic:pic>
@@ -309,9 +405,8 @@
           <w:bCs/>
           <w:sz w:val="20"/>
         </w:rPr>
-        <w:t xml:space="preserve">New </w:t>
-      </w:r>
-      <w:proofErr w:type="gramStart"/>
+        <w:t xml:space="preserve">New Form </w:t>
+      </w:r>
       <w:r>
         <w:rPr>
           <w:rFonts w:ascii="Segoe UI" w:eastAsia="Segoe UI" w:hAnsi="Segoe UI" w:cs="Times New Roman"/>
@@ -319,18 +414,8 @@
           <w:bCs/>
           <w:sz w:val="20"/>
         </w:rPr>
-        <w:t xml:space="preserve">Form </w:t>
-      </w:r>
-      <w:r>
-        <w:rPr>
-          <w:rFonts w:ascii="Segoe UI" w:eastAsia="Segoe UI" w:hAnsi="Segoe UI" w:cs="Times New Roman"/>
-          <w:b/>
-          <w:bCs/>
-          <w:sz w:val="20"/>
-        </w:rPr>
         <w:t>:</w:t>
       </w:r>
-      <w:proofErr w:type="gramEnd"/>
     </w:p>
     <w:p>
       <w:pPr>
@@ -344,120 +429,14 @@
       <w:r>
         <w:rPr>
           <w:rFonts w:ascii="Segoe UI" w:eastAsia="Segoe UI" w:hAnsi="Segoe UI" w:cs="Times New Roman"/>
+          <w:noProof/>
           <w:sz w:val="20"/>
         </w:rPr>
         <w:drawing>
-          <wp:inline distT="0" distB="0" distL="0" distR="0" wp14:anchorId="6541DA79" wp14:editId="2A674DA4">
+          <wp:inline distT="0" distB="0" distL="0" distR="0" wp14:anchorId="6541DA79" wp14:editId="2118A625">
             <wp:extent cx="2600325" cy="1155700"/>
-            <wp:effectExtent l="0" t="0" r="9525" b="6350"/>
+            <wp:effectExtent l="19050" t="19050" r="28575" b="25400"/>
             <wp:docPr id="2" name="Picture 2"/>
-            <wp:cNvGraphicFramePr>
-              <a:graphicFrameLocks xmlns:a="http://schemas.openxmlformats.org/drawingml/2006/main" noChangeAspect="1"/>
-            </wp:cNvGraphicFramePr>
-            <a:graphic xmlns:a="http://schemas.openxmlformats.org/drawingml/2006/main">
-              <a:graphicData uri="http://schemas.openxmlformats.org/drawingml/2006/picture">
-                <pic:pic xmlns:pic="http://schemas.openxmlformats.org/drawingml/2006/picture">
-                  <pic:nvPicPr>
-                    <pic:cNvPr id="1" name=""/>
-                    <pic:cNvPicPr/>
-                  </pic:nvPicPr>
-                  <pic:blipFill>
-                    <a:blip r:embed="rId7"/>
-                    <a:stretch>
-                      <a:fillRect/>
-                    </a:stretch>
-                  </pic:blipFill>
-                  <pic:spPr>
-                    <a:xfrm>
-                      <a:off x="0" y="0"/>
-                      <a:ext cx="2603219" cy="1156986"/>
-                    </a:xfrm>
-                    <a:prstGeom prst="rect">
-                      <a:avLst/>
-                    </a:prstGeom>
-                  </pic:spPr>
-                </pic:pic>
-              </a:graphicData>
-            </a:graphic>
-          </wp:inline>
-        </w:drawing>
-      </w:r>
-    </w:p>
-    <w:p>
-      <w:pPr>
-        <w:numPr>
-          <w:ilvl w:val="0"/>
-          <w:numId w:val="1"/>
-        </w:numPr>
-        <w:contextualSpacing/>
-        <w:rPr>
-          <w:rFonts w:ascii="Segoe UI" w:eastAsia="Segoe UI" w:hAnsi="Segoe UI" w:cs="Times New Roman"/>
-          <w:sz w:val="20"/>
-        </w:rPr>
-      </w:pPr>
-      <w:r>
-        <w:rPr>
-          <w:rFonts w:ascii="Segoe UI" w:eastAsia="Segoe UI" w:hAnsi="Segoe UI" w:cs="Times New Roman"/>
-          <w:sz w:val="20"/>
-        </w:rPr>
-        <w:t xml:space="preserve">Name the form </w:t>
-      </w:r>
-      <w:r>
-        <w:rPr>
-          <w:rFonts w:ascii="Segoe UI" w:eastAsia="Segoe UI" w:hAnsi="Segoe UI" w:cs="Times New Roman"/>
-          <w:b/>
-          <w:bCs/>
-          <w:sz w:val="20"/>
-        </w:rPr>
-        <w:t xml:space="preserve">Training </w:t>
-      </w:r>
-      <w:r>
-        <w:rPr>
-          <w:rFonts w:ascii="Segoe UI" w:eastAsia="Segoe UI" w:hAnsi="Segoe UI" w:cs="Times New Roman"/>
-          <w:b/>
-          <w:bCs/>
-          <w:sz w:val="20"/>
-        </w:rPr>
-        <w:t>evaluation</w:t>
-      </w:r>
-      <w:r>
-        <w:rPr>
-          <w:rFonts w:ascii="Segoe UI" w:eastAsia="Segoe UI" w:hAnsi="Segoe UI" w:cs="Times New Roman"/>
-          <w:sz w:val="20"/>
-        </w:rPr>
-        <w:t>:</w:t>
-      </w:r>
-    </w:p>
-    <w:p>
-      <w:pPr>
-        <w:ind w:left="720"/>
-        <w:contextualSpacing/>
-        <w:rPr>
-          <w:rFonts w:ascii="Segoe UI" w:eastAsia="Segoe UI" w:hAnsi="Segoe UI" w:cs="Times New Roman"/>
-          <w:sz w:val="20"/>
-        </w:rPr>
-      </w:pPr>
-    </w:p>
-    <w:p>
-      <w:pPr>
-        <w:ind w:left="720"/>
-        <w:contextualSpacing/>
-        <w:rPr>
-          <w:rFonts w:ascii="Segoe UI" w:eastAsia="Segoe UI" w:hAnsi="Segoe UI" w:cs="Times New Roman"/>
-          <w:sz w:val="20"/>
-        </w:rPr>
-      </w:pPr>
-      <w:r>
-        <w:rPr>
-          <w:rFonts w:ascii="Segoe UI" w:eastAsia="Segoe UI" w:hAnsi="Segoe UI" w:cs="Times New Roman"/>
-          <w:sz w:val="20"/>
-        </w:rPr>
-        <w:lastRenderedPageBreak/>
-        <w:drawing>
-          <wp:inline distT="0" distB="0" distL="0" distR="0" wp14:anchorId="679A9D82" wp14:editId="4BDC5019">
-            <wp:extent cx="4980857" cy="2365375"/>
-            <wp:effectExtent l="0" t="0" r="0" b="0"/>
-            <wp:docPr id="3" name="Picture 3"/>
             <wp:cNvGraphicFramePr>
               <a:graphicFrameLocks xmlns:a="http://schemas.openxmlformats.org/drawingml/2006/main" noChangeAspect="1"/>
             </wp:cNvGraphicFramePr>
@@ -477,11 +456,18 @@
                   <pic:spPr>
                     <a:xfrm>
                       <a:off x="0" y="0"/>
-                      <a:ext cx="4984124" cy="2366927"/>
+                      <a:ext cx="2603219" cy="1156986"/>
                     </a:xfrm>
                     <a:prstGeom prst="rect">
                       <a:avLst/>
                     </a:prstGeom>
+                    <a:ln>
+                      <a:solidFill>
+                        <a:schemeClr val="bg1">
+                          <a:lumMod val="75000"/>
+                        </a:schemeClr>
+                      </a:solidFill>
+                    </a:ln>
                   </pic:spPr>
                 </pic:pic>
               </a:graphicData>
@@ -492,24 +478,6 @@
     </w:p>
     <w:p>
       <w:pPr>
-        <w:jc w:val="center"/>
-        <w:rPr>
-          <w:rFonts w:ascii="Segoe UI" w:eastAsia="Segoe UI" w:hAnsi="Segoe UI" w:cs="Times New Roman"/>
-          <w:sz w:val="20"/>
-        </w:rPr>
-      </w:pPr>
-    </w:p>
-    <w:p>
-      <w:pPr>
-        <w:jc w:val="center"/>
-        <w:rPr>
-          <w:rFonts w:ascii="Segoe UI" w:eastAsia="Segoe UI" w:hAnsi="Segoe UI" w:cs="Times New Roman"/>
-          <w:sz w:val="20"/>
-        </w:rPr>
-      </w:pPr>
-    </w:p>
-    <w:p>
-      <w:pPr>
         <w:numPr>
           <w:ilvl w:val="0"/>
           <w:numId w:val="1"/>
@@ -525,7 +493,7 @@
           <w:rFonts w:ascii="Segoe UI" w:eastAsia="Segoe UI" w:hAnsi="Segoe UI" w:cs="Times New Roman"/>
           <w:sz w:val="20"/>
         </w:rPr>
-        <w:t xml:space="preserve">Click </w:t>
+        <w:t xml:space="preserve">Name the form </w:t>
       </w:r>
       <w:r>
         <w:rPr>
@@ -534,7 +502,7 @@
           <w:bCs/>
           <w:sz w:val="20"/>
         </w:rPr>
-        <w:t xml:space="preserve">Add </w:t>
+        <w:t xml:space="preserve">Training </w:t>
       </w:r>
       <w:r>
         <w:rPr>
@@ -543,50 +511,7 @@
           <w:bCs/>
           <w:sz w:val="20"/>
         </w:rPr>
-        <w:t>n</w:t>
-      </w:r>
-      <w:r>
-        <w:rPr>
-          <w:rFonts w:ascii="Segoe UI" w:eastAsia="Segoe UI" w:hAnsi="Segoe UI" w:cs="Times New Roman"/>
-          <w:b/>
-          <w:bCs/>
-          <w:sz w:val="20"/>
-        </w:rPr>
-        <w:t>ew</w:t>
-      </w:r>
-      <w:r>
-        <w:rPr>
-          <w:rFonts w:ascii="Segoe UI" w:eastAsia="Segoe UI" w:hAnsi="Segoe UI" w:cs="Times New Roman"/>
-          <w:sz w:val="20"/>
-        </w:rPr>
-        <w:t xml:space="preserve">, select </w:t>
-      </w:r>
-      <w:proofErr w:type="gramStart"/>
-      <w:r>
-        <w:rPr>
-          <w:rFonts w:ascii="Segoe UI" w:eastAsia="Segoe UI" w:hAnsi="Segoe UI" w:cs="Times New Roman"/>
-          <w:b/>
-          <w:bCs/>
-          <w:sz w:val="20"/>
-        </w:rPr>
-        <w:t>Text</w:t>
-      </w:r>
-      <w:proofErr w:type="gramEnd"/>
-      <w:r>
-        <w:rPr>
-          <w:rFonts w:ascii="Segoe UI" w:eastAsia="Segoe UI" w:hAnsi="Segoe UI" w:cs="Times New Roman"/>
-          <w:sz w:val="20"/>
-        </w:rPr>
-        <w:t xml:space="preserve"> and name the field </w:t>
-      </w:r>
-      <w:r>
-        <w:rPr>
-          <w:rFonts w:ascii="Segoe UI" w:eastAsia="Segoe UI" w:hAnsi="Segoe UI" w:cs="Times New Roman"/>
-          <w:b/>
-          <w:bCs/>
-          <w:sz w:val="20"/>
-        </w:rPr>
-        <w:t>Your First Name</w:t>
+        <w:t>evaluation</w:t>
       </w:r>
       <w:r>
         <w:rPr>
@@ -598,22 +523,34 @@
     </w:p>
     <w:p>
       <w:pPr>
-        <w:jc w:val="center"/>
-        <w:rPr>
-          <w:rFonts w:ascii="Segoe UI" w:eastAsia="Segoe UI" w:hAnsi="Segoe UI" w:cs="Times New Roman"/>
-          <w:sz w:val="20"/>
-        </w:rPr>
-      </w:pPr>
-      <w:r>
-        <w:rPr>
-          <w:rFonts w:ascii="Segoe UI" w:eastAsia="Segoe UI" w:hAnsi="Segoe UI" w:cs="Times New Roman"/>
+        <w:ind w:left="720"/>
+        <w:contextualSpacing/>
+        <w:rPr>
+          <w:rFonts w:ascii="Segoe UI" w:eastAsia="Segoe UI" w:hAnsi="Segoe UI" w:cs="Times New Roman"/>
+          <w:sz w:val="20"/>
+        </w:rPr>
+      </w:pPr>
+    </w:p>
+    <w:p>
+      <w:pPr>
+        <w:ind w:left="720"/>
+        <w:contextualSpacing/>
+        <w:rPr>
+          <w:rFonts w:ascii="Segoe UI" w:eastAsia="Segoe UI" w:hAnsi="Segoe UI" w:cs="Times New Roman"/>
+          <w:sz w:val="20"/>
+        </w:rPr>
+      </w:pPr>
+      <w:r>
+        <w:rPr>
+          <w:rFonts w:ascii="Segoe UI" w:eastAsia="Segoe UI" w:hAnsi="Segoe UI" w:cs="Times New Roman"/>
+          <w:noProof/>
           <w:sz w:val="20"/>
         </w:rPr>
         <w:drawing>
-          <wp:inline distT="0" distB="0" distL="0" distR="0" wp14:anchorId="276A6DE1" wp14:editId="0EC9CFAC">
-            <wp:extent cx="4645315" cy="2896870"/>
-            <wp:effectExtent l="0" t="0" r="3175" b="0"/>
-            <wp:docPr id="4" name="Picture 4"/>
+          <wp:inline distT="0" distB="0" distL="0" distR="0" wp14:anchorId="679A9D82" wp14:editId="31C42453">
+            <wp:extent cx="4980857" cy="2365375"/>
+            <wp:effectExtent l="19050" t="19050" r="10795" b="15875"/>
+            <wp:docPr id="3" name="Picture 3"/>
             <wp:cNvGraphicFramePr>
               <a:graphicFrameLocks xmlns:a="http://schemas.openxmlformats.org/drawingml/2006/main" noChangeAspect="1"/>
             </wp:cNvGraphicFramePr>
@@ -633,11 +570,18 @@
                   <pic:spPr>
                     <a:xfrm>
                       <a:off x="0" y="0"/>
-                      <a:ext cx="4650011" cy="2899799"/>
+                      <a:ext cx="4984124" cy="2366927"/>
                     </a:xfrm>
                     <a:prstGeom prst="rect">
                       <a:avLst/>
                     </a:prstGeom>
+                    <a:ln>
+                      <a:solidFill>
+                        <a:schemeClr val="bg1">
+                          <a:lumMod val="75000"/>
+                        </a:schemeClr>
+                      </a:solidFill>
+                    </a:ln>
                   </pic:spPr>
                 </pic:pic>
               </a:graphicData>
@@ -648,6 +592,24 @@
     </w:p>
     <w:p>
       <w:pPr>
+        <w:jc w:val="center"/>
+        <w:rPr>
+          <w:rFonts w:ascii="Segoe UI" w:eastAsia="Segoe UI" w:hAnsi="Segoe UI" w:cs="Times New Roman"/>
+          <w:sz w:val="20"/>
+        </w:rPr>
+      </w:pPr>
+    </w:p>
+    <w:p>
+      <w:pPr>
+        <w:jc w:val="center"/>
+        <w:rPr>
+          <w:rFonts w:ascii="Segoe UI" w:eastAsia="Segoe UI" w:hAnsi="Segoe UI" w:cs="Times New Roman"/>
+          <w:sz w:val="20"/>
+        </w:rPr>
+      </w:pPr>
+    </w:p>
+    <w:p>
+      <w:pPr>
         <w:numPr>
           <w:ilvl w:val="0"/>
           <w:numId w:val="1"/>
@@ -663,7 +625,7 @@
           <w:rFonts w:ascii="Segoe UI" w:eastAsia="Segoe UI" w:hAnsi="Segoe UI" w:cs="Times New Roman"/>
           <w:sz w:val="20"/>
         </w:rPr>
-        <w:t xml:space="preserve">Proceed like this for the fields </w:t>
+        <w:t xml:space="preserve">Click </w:t>
       </w:r>
       <w:r>
         <w:rPr>
@@ -672,21 +634,7 @@
           <w:bCs/>
           <w:sz w:val="20"/>
         </w:rPr>
-        <w:t>Your Last Name</w:t>
-      </w:r>
-      <w:r>
-        <w:rPr>
-          <w:rFonts w:ascii="Segoe UI" w:eastAsia="Segoe UI" w:hAnsi="Segoe UI" w:cs="Times New Roman"/>
-          <w:sz w:val="20"/>
-        </w:rPr>
-        <w:t xml:space="preserve">, </w:t>
-      </w:r>
-      <w:r>
-        <w:rPr>
-          <w:rFonts w:ascii="Segoe UI" w:eastAsia="Segoe UI" w:hAnsi="Segoe UI" w:cs="Times New Roman"/>
-          <w:sz w:val="20"/>
-        </w:rPr>
-        <w:t xml:space="preserve">and </w:t>
+        <w:t xml:space="preserve">Add </w:t>
       </w:r>
       <w:r>
         <w:rPr>
@@ -695,7 +643,7 @@
           <w:bCs/>
           <w:sz w:val="20"/>
         </w:rPr>
-        <w:t>your e-mail</w:t>
+        <w:t>n</w:t>
       </w:r>
       <w:r>
         <w:rPr>
@@ -704,7 +652,104 @@
           <w:bCs/>
           <w:sz w:val="20"/>
         </w:rPr>
-        <w:t>.</w:t>
+        <w:t>ew</w:t>
+      </w:r>
+      <w:r>
+        <w:rPr>
+          <w:rFonts w:ascii="Segoe UI" w:eastAsia="Segoe UI" w:hAnsi="Segoe UI" w:cs="Times New Roman"/>
+          <w:sz w:val="20"/>
+        </w:rPr>
+        <w:t xml:space="preserve">, select </w:t>
+      </w:r>
+      <w:r>
+        <w:rPr>
+          <w:rFonts w:ascii="Segoe UI" w:eastAsia="Segoe UI" w:hAnsi="Segoe UI" w:cs="Times New Roman"/>
+          <w:b/>
+          <w:bCs/>
+          <w:sz w:val="20"/>
+        </w:rPr>
+        <w:t>Text</w:t>
+      </w:r>
+      <w:r>
+        <w:rPr>
+          <w:rFonts w:ascii="Segoe UI" w:eastAsia="Segoe UI" w:hAnsi="Segoe UI" w:cs="Times New Roman"/>
+          <w:sz w:val="20"/>
+        </w:rPr>
+        <w:t xml:space="preserve"> and name the field </w:t>
+      </w:r>
+      <w:r>
+        <w:rPr>
+          <w:rFonts w:ascii="Segoe UI" w:eastAsia="Segoe UI" w:hAnsi="Segoe UI" w:cs="Times New Roman"/>
+          <w:b/>
+          <w:bCs/>
+          <w:sz w:val="20"/>
+        </w:rPr>
+        <w:t>Your First Name</w:t>
+      </w:r>
+      <w:r>
+        <w:rPr>
+          <w:rFonts w:ascii="Segoe UI" w:eastAsia="Segoe UI" w:hAnsi="Segoe UI" w:cs="Times New Roman"/>
+          <w:sz w:val="20"/>
+        </w:rPr>
+        <w:t>:</w:t>
+      </w:r>
+    </w:p>
+    <w:p>
+      <w:pPr>
+        <w:jc w:val="center"/>
+        <w:rPr>
+          <w:rFonts w:ascii="Segoe UI" w:eastAsia="Segoe UI" w:hAnsi="Segoe UI" w:cs="Times New Roman"/>
+          <w:sz w:val="20"/>
+        </w:rPr>
+      </w:pPr>
+      <w:r>
+        <w:rPr>
+          <w:rFonts w:ascii="Segoe UI" w:eastAsia="Segoe UI" w:hAnsi="Segoe UI" w:cs="Times New Roman"/>
+          <w:noProof/>
+          <w:sz w:val="20"/>
+        </w:rPr>
+        <w:drawing>
+          <wp:inline distT="0" distB="0" distL="0" distR="0" wp14:anchorId="276A6DE1" wp14:editId="70B5D77D">
+            <wp:extent cx="4645315" cy="2896870"/>
+            <wp:effectExtent l="19050" t="19050" r="22225" b="17780"/>
+            <wp:docPr id="4" name="Picture 4"/>
+            <wp:cNvGraphicFramePr>
+              <a:graphicFrameLocks xmlns:a="http://schemas.openxmlformats.org/drawingml/2006/main" noChangeAspect="1"/>
+            </wp:cNvGraphicFramePr>
+            <a:graphic xmlns:a="http://schemas.openxmlformats.org/drawingml/2006/main">
+              <a:graphicData uri="http://schemas.openxmlformats.org/drawingml/2006/picture">
+                <pic:pic xmlns:pic="http://schemas.openxmlformats.org/drawingml/2006/picture">
+                  <pic:nvPicPr>
+                    <pic:cNvPr id="1" name=""/>
+                    <pic:cNvPicPr/>
+                  </pic:nvPicPr>
+                  <pic:blipFill>
+                    <a:blip r:embed="rId10"/>
+                    <a:stretch>
+                      <a:fillRect/>
+                    </a:stretch>
+                  </pic:blipFill>
+                  <pic:spPr>
+                    <a:xfrm>
+                      <a:off x="0" y="0"/>
+                      <a:ext cx="4650011" cy="2899799"/>
+                    </a:xfrm>
+                    <a:prstGeom prst="rect">
+                      <a:avLst/>
+                    </a:prstGeom>
+                    <a:ln>
+                      <a:solidFill>
+                        <a:schemeClr val="bg1">
+                          <a:lumMod val="75000"/>
+                        </a:schemeClr>
+                      </a:solidFill>
+                    </a:ln>
+                  </pic:spPr>
+                </pic:pic>
+              </a:graphicData>
+            </a:graphic>
+          </wp:inline>
+        </w:drawing>
       </w:r>
     </w:p>
     <w:p>
@@ -719,7 +764,68 @@
           <w:sz w:val="20"/>
         </w:rPr>
       </w:pPr>
-      <w:bookmarkStart w:id="2" w:name="_Hlk51047899"/>
+      <w:r>
+        <w:rPr>
+          <w:rFonts w:ascii="Segoe UI" w:eastAsia="Segoe UI" w:hAnsi="Segoe UI" w:cs="Times New Roman"/>
+          <w:sz w:val="20"/>
+        </w:rPr>
+        <w:t xml:space="preserve">Proceed like this for the fields </w:t>
+      </w:r>
+      <w:r>
+        <w:rPr>
+          <w:rFonts w:ascii="Segoe UI" w:eastAsia="Segoe UI" w:hAnsi="Segoe UI" w:cs="Times New Roman"/>
+          <w:b/>
+          <w:bCs/>
+          <w:sz w:val="20"/>
+        </w:rPr>
+        <w:t>Your Last Name</w:t>
+      </w:r>
+      <w:r>
+        <w:rPr>
+          <w:rFonts w:ascii="Segoe UI" w:eastAsia="Segoe UI" w:hAnsi="Segoe UI" w:cs="Times New Roman"/>
+          <w:sz w:val="20"/>
+        </w:rPr>
+        <w:t xml:space="preserve">, </w:t>
+      </w:r>
+      <w:r>
+        <w:rPr>
+          <w:rFonts w:ascii="Segoe UI" w:eastAsia="Segoe UI" w:hAnsi="Segoe UI" w:cs="Times New Roman"/>
+          <w:sz w:val="20"/>
+        </w:rPr>
+        <w:t xml:space="preserve">and </w:t>
+      </w:r>
+      <w:r>
+        <w:rPr>
+          <w:rFonts w:ascii="Segoe UI" w:eastAsia="Segoe UI" w:hAnsi="Segoe UI" w:cs="Times New Roman"/>
+          <w:b/>
+          <w:bCs/>
+          <w:sz w:val="20"/>
+        </w:rPr>
+        <w:t>your e-mail</w:t>
+      </w:r>
+      <w:r>
+        <w:rPr>
+          <w:rFonts w:ascii="Segoe UI" w:eastAsia="Segoe UI" w:hAnsi="Segoe UI" w:cs="Times New Roman"/>
+          <w:b/>
+          <w:bCs/>
+          <w:sz w:val="20"/>
+        </w:rPr>
+        <w:t>.</w:t>
+      </w:r>
+    </w:p>
+    <w:p>
+      <w:pPr>
+        <w:numPr>
+          <w:ilvl w:val="0"/>
+          <w:numId w:val="1"/>
+        </w:numPr>
+        <w:contextualSpacing/>
+        <w:rPr>
+          <w:rFonts w:ascii="Segoe UI" w:eastAsia="Segoe UI" w:hAnsi="Segoe UI" w:cs="Times New Roman"/>
+          <w:sz w:val="20"/>
+        </w:rPr>
+      </w:pPr>
+      <w:bookmarkStart w:id="11" w:name="_Hlk51047899"/>
       <w:r>
         <w:rPr>
           <w:rFonts w:ascii="Segoe UI" w:eastAsia="Segoe UI" w:hAnsi="Segoe UI" w:cs="Times New Roman"/>
@@ -735,7 +841,7 @@
         <w:t>Select rating</w:t>
       </w:r>
     </w:p>
-    <w:bookmarkEnd w:id="2"/>
+    <w:bookmarkEnd w:id="11"/>
     <w:p>
       <w:pPr>
         <w:jc w:val="center"/>
@@ -761,9 +867,9 @@
         </w:rPr>
         <w:lastRenderedPageBreak/>
         <w:drawing>
-          <wp:inline distT="0" distB="0" distL="0" distR="0" wp14:anchorId="03949B9A" wp14:editId="0686BEDE">
+          <wp:inline distT="0" distB="0" distL="0" distR="0" wp14:anchorId="03949B9A" wp14:editId="4F871DE4">
             <wp:extent cx="4545106" cy="4333875"/>
-            <wp:effectExtent l="0" t="0" r="8255" b="0"/>
+            <wp:effectExtent l="19050" t="19050" r="27305" b="9525"/>
             <wp:docPr id="9" name="Picture 9"/>
             <wp:cNvGraphicFramePr>
               <a:graphicFrameLocks xmlns:a="http://schemas.openxmlformats.org/drawingml/2006/main" noChangeAspect="1"/>
@@ -778,7 +884,7 @@
                     </pic:cNvPicPr>
                   </pic:nvPicPr>
                   <pic:blipFill>
-                    <a:blip r:embed="rId10">
+                    <a:blip r:embed="rId11">
                       <a:extLst>
                         <a:ext uri="{28A0092B-C50C-407E-A947-70E740481C1C}">
                           <a14:useLocalDpi xmlns:a14="http://schemas.microsoft.com/office/drawing/2010/main" val="0"/>
@@ -800,7 +906,11 @@
                     </a:prstGeom>
                     <a:noFill/>
                     <a:ln>
-                      <a:noFill/>
+                      <a:solidFill>
+                        <a:schemeClr val="bg1">
+                          <a:lumMod val="75000"/>
+                        </a:schemeClr>
+                      </a:solidFill>
                     </a:ln>
                   </pic:spPr>
                 </pic:pic>
@@ -841,201 +951,14 @@
       <w:r>
         <w:rPr>
           <w:rFonts w:ascii="Segoe UI" w:eastAsia="Segoe UI" w:hAnsi="Segoe UI" w:cs="Times New Roman"/>
+          <w:noProof/>
           <w:sz w:val="20"/>
         </w:rPr>
         <w:drawing>
-          <wp:inline distT="0" distB="0" distL="0" distR="0" wp14:anchorId="1D96407E" wp14:editId="3103905E">
+          <wp:inline distT="0" distB="0" distL="0" distR="0" wp14:anchorId="1D96407E" wp14:editId="4D68273A">
             <wp:extent cx="4393676" cy="1666875"/>
-            <wp:effectExtent l="0" t="0" r="6985" b="0"/>
+            <wp:effectExtent l="19050" t="19050" r="26035" b="9525"/>
             <wp:docPr id="6" name="Picture 6"/>
-            <wp:cNvGraphicFramePr>
-              <a:graphicFrameLocks xmlns:a="http://schemas.openxmlformats.org/drawingml/2006/main" noChangeAspect="1"/>
-            </wp:cNvGraphicFramePr>
-            <a:graphic xmlns:a="http://schemas.openxmlformats.org/drawingml/2006/main">
-              <a:graphicData uri="http://schemas.openxmlformats.org/drawingml/2006/picture">
-                <pic:pic xmlns:pic="http://schemas.openxmlformats.org/drawingml/2006/picture">
-                  <pic:nvPicPr>
-                    <pic:cNvPr id="1" name=""/>
-                    <pic:cNvPicPr/>
-                  </pic:nvPicPr>
-                  <pic:blipFill>
-                    <a:blip r:embed="rId11"/>
-                    <a:stretch>
-                      <a:fillRect/>
-                    </a:stretch>
-                  </pic:blipFill>
-                  <pic:spPr>
-                    <a:xfrm>
-                      <a:off x="0" y="0"/>
-                      <a:ext cx="4402507" cy="1670225"/>
-                    </a:xfrm>
-                    <a:prstGeom prst="rect">
-                      <a:avLst/>
-                    </a:prstGeom>
-                  </pic:spPr>
-                </pic:pic>
-              </a:graphicData>
-            </a:graphic>
-          </wp:inline>
-        </w:drawing>
-      </w:r>
-    </w:p>
-    <w:p>
-      <w:pPr>
-        <w:ind w:left="720"/>
-        <w:contextualSpacing/>
-        <w:rPr>
-          <w:rFonts w:ascii="Segoe UI" w:eastAsia="Segoe UI" w:hAnsi="Segoe UI" w:cs="Times New Roman"/>
-          <w:sz w:val="20"/>
-        </w:rPr>
-      </w:pPr>
-    </w:p>
-    <w:p>
-      <w:pPr>
-        <w:numPr>
-          <w:ilvl w:val="0"/>
-          <w:numId w:val="1"/>
-        </w:numPr>
-        <w:contextualSpacing/>
-        <w:rPr>
-          <w:rFonts w:ascii="Segoe UI" w:eastAsia="Segoe UI" w:hAnsi="Segoe UI" w:cs="Times New Roman"/>
-          <w:sz w:val="20"/>
-        </w:rPr>
-      </w:pPr>
-      <w:r>
-        <w:rPr>
-          <w:rFonts w:ascii="Segoe UI" w:eastAsia="Segoe UI" w:hAnsi="Segoe UI" w:cs="Times New Roman"/>
-          <w:sz w:val="20"/>
-        </w:rPr>
-        <w:t xml:space="preserve">Click </w:t>
-      </w:r>
-      <w:r>
-        <w:rPr>
-          <w:rFonts w:ascii="Segoe UI" w:eastAsia="Segoe UI" w:hAnsi="Segoe UI" w:cs="Times New Roman"/>
-          <w:b/>
-          <w:bCs/>
-          <w:sz w:val="20"/>
-        </w:rPr>
-        <w:t>Share</w:t>
-      </w:r>
-      <w:r>
-        <w:rPr>
-          <w:rFonts w:ascii="Segoe UI" w:eastAsia="Segoe UI" w:hAnsi="Segoe UI" w:cs="Times New Roman"/>
-          <w:sz w:val="20"/>
-        </w:rPr>
-        <w:t>,</w:t>
-      </w:r>
-      <w:r>
-        <w:rPr>
-          <w:rFonts w:ascii="Segoe UI" w:eastAsia="Segoe UI" w:hAnsi="Segoe UI" w:cs="Times New Roman"/>
-          <w:sz w:val="20"/>
-        </w:rPr>
-        <w:t xml:space="preserve"> click the QR Code icon</w:t>
-      </w:r>
-      <w:r>
-        <w:rPr>
-          <w:rFonts w:ascii="Segoe UI" w:eastAsia="Segoe UI" w:hAnsi="Segoe UI" w:cs="Times New Roman"/>
-          <w:sz w:val="20"/>
-        </w:rPr>
-        <w:t xml:space="preserve"> and scan</w:t>
-      </w:r>
-      <w:r>
-        <w:rPr>
-          <w:rFonts w:ascii="Segoe UI" w:eastAsia="Segoe UI" w:hAnsi="Segoe UI" w:cs="Times New Roman"/>
-          <w:sz w:val="20"/>
-        </w:rPr>
-        <w:t xml:space="preserve"> the QR code</w:t>
-      </w:r>
-      <w:r>
-        <w:rPr>
-          <w:rFonts w:ascii="Segoe UI" w:eastAsia="Segoe UI" w:hAnsi="Segoe UI" w:cs="Times New Roman"/>
-          <w:sz w:val="20"/>
-        </w:rPr>
-        <w:t xml:space="preserve"> to Submit an evaluation.</w:t>
-      </w:r>
-    </w:p>
-    <w:p>
-      <w:pPr>
-        <w:numPr>
-          <w:ilvl w:val="0"/>
-          <w:numId w:val="1"/>
-        </w:numPr>
-        <w:contextualSpacing/>
-        <w:rPr>
-          <w:rFonts w:ascii="Segoe UI" w:eastAsia="Segoe UI" w:hAnsi="Segoe UI" w:cs="Times New Roman"/>
-          <w:sz w:val="20"/>
-        </w:rPr>
-      </w:pPr>
-      <w:r>
-        <w:rPr>
-          <w:rFonts w:ascii="Segoe UI" w:eastAsia="Segoe UI" w:hAnsi="Segoe UI" w:cs="Times New Roman"/>
-          <w:sz w:val="20"/>
-        </w:rPr>
-        <w:t>Go to Power Automate and create a flow</w:t>
-      </w:r>
-      <w:r>
-        <w:rPr>
-          <w:rFonts w:ascii="Segoe UI" w:eastAsia="Segoe UI" w:hAnsi="Segoe UI" w:cs="Times New Roman"/>
-          <w:sz w:val="20"/>
-        </w:rPr>
-        <w:t xml:space="preserve">. Name it “Training evaluation”. </w:t>
-      </w:r>
-    </w:p>
-    <w:p>
-      <w:pPr>
-        <w:numPr>
-          <w:ilvl w:val="0"/>
-          <w:numId w:val="1"/>
-        </w:numPr>
-        <w:contextualSpacing/>
-        <w:rPr>
-          <w:rFonts w:ascii="Segoe UI" w:eastAsia="Segoe UI" w:hAnsi="Segoe UI" w:cs="Times New Roman"/>
-          <w:sz w:val="20"/>
-        </w:rPr>
-      </w:pPr>
-      <w:r>
-        <w:rPr>
-          <w:rFonts w:ascii="Segoe UI" w:eastAsia="Segoe UI" w:hAnsi="Segoe UI" w:cs="Times New Roman"/>
-          <w:sz w:val="20"/>
-        </w:rPr>
-        <w:t xml:space="preserve">Select the trigger from the Form connector: the trigger </w:t>
-      </w:r>
-      <w:r>
-        <w:rPr>
-          <w:rFonts w:ascii="Segoe UI" w:eastAsia="Segoe UI" w:hAnsi="Segoe UI" w:cs="Times New Roman"/>
-          <w:sz w:val="20"/>
-        </w:rPr>
-        <w:t>should be</w:t>
-      </w:r>
-      <w:r>
-        <w:rPr>
-          <w:rFonts w:ascii="Segoe UI" w:eastAsia="Segoe UI" w:hAnsi="Segoe UI" w:cs="Times New Roman"/>
-          <w:b/>
-          <w:bCs/>
-          <w:sz w:val="20"/>
-        </w:rPr>
-        <w:t xml:space="preserve"> When a new response is submitted</w:t>
-      </w:r>
-    </w:p>
-    <w:p>
-      <w:pPr>
-        <w:jc w:val="center"/>
-        <w:rPr>
-          <w:rFonts w:ascii="Segoe UI" w:eastAsia="Segoe UI" w:hAnsi="Segoe UI" w:cs="Times New Roman"/>
-          <w:sz w:val="20"/>
-        </w:rPr>
-      </w:pPr>
-      <w:r>
-        <w:rPr>
-          <w:rFonts w:ascii="Segoe UI" w:eastAsia="Segoe UI" w:hAnsi="Segoe UI" w:cs="Times New Roman"/>
-          <w:sz w:val="20"/>
-        </w:rPr>
-        <w:lastRenderedPageBreak/>
-        <w:drawing>
-          <wp:inline distT="0" distB="0" distL="0" distR="0" wp14:anchorId="2BF5B371" wp14:editId="0BF1B811">
-            <wp:extent cx="5782482" cy="1514686"/>
-            <wp:effectExtent l="0" t="0" r="8890" b="9525"/>
-            <wp:docPr id="8" name="Picture 8"/>
             <wp:cNvGraphicFramePr>
               <a:graphicFrameLocks xmlns:a="http://schemas.openxmlformats.org/drawingml/2006/main" noChangeAspect="1"/>
             </wp:cNvGraphicFramePr>
@@ -1055,11 +978,18 @@
                   <pic:spPr>
                     <a:xfrm>
                       <a:off x="0" y="0"/>
-                      <a:ext cx="5782482" cy="1514686"/>
+                      <a:ext cx="4402507" cy="1670225"/>
                     </a:xfrm>
                     <a:prstGeom prst="rect">
                       <a:avLst/>
                     </a:prstGeom>
+                    <a:ln>
+                      <a:solidFill>
+                        <a:schemeClr val="bg1">
+                          <a:lumMod val="75000"/>
+                        </a:schemeClr>
+                      </a:solidFill>
+                    </a:ln>
                   </pic:spPr>
                 </pic:pic>
               </a:graphicData>
@@ -1070,6 +1000,16 @@
     </w:p>
     <w:p>
       <w:pPr>
+        <w:ind w:left="720"/>
+        <w:contextualSpacing/>
+        <w:rPr>
+          <w:rFonts w:ascii="Segoe UI" w:eastAsia="Segoe UI" w:hAnsi="Segoe UI" w:cs="Times New Roman"/>
+          <w:sz w:val="20"/>
+        </w:rPr>
+      </w:pPr>
+    </w:p>
+    <w:p>
+      <w:pPr>
         <w:numPr>
           <w:ilvl w:val="0"/>
           <w:numId w:val="1"/>
@@ -1085,7 +1025,7 @@
           <w:rFonts w:ascii="Segoe UI" w:eastAsia="Segoe UI" w:hAnsi="Segoe UI" w:cs="Times New Roman"/>
           <w:sz w:val="20"/>
         </w:rPr>
-        <w:t xml:space="preserve">After the trigger add a new action </w:t>
+        <w:t xml:space="preserve">Click </w:t>
       </w:r>
       <w:r>
         <w:rPr>
@@ -1094,28 +1034,96 @@
           <w:bCs/>
           <w:sz w:val="20"/>
         </w:rPr>
-        <w:t>Get response details</w:t>
-      </w:r>
-      <w:r>
-        <w:rPr>
-          <w:rFonts w:ascii="Segoe UI" w:eastAsia="Segoe UI" w:hAnsi="Segoe UI" w:cs="Times New Roman"/>
-          <w:sz w:val="20"/>
-        </w:rPr>
-        <w:t xml:space="preserve"> from the Form connector; select the </w:t>
-      </w:r>
-      <w:r>
-        <w:rPr>
-          <w:rFonts w:ascii="Segoe UI" w:eastAsia="Segoe UI" w:hAnsi="Segoe UI" w:cs="Times New Roman"/>
-          <w:sz w:val="20"/>
-        </w:rPr>
-        <w:t>F</w:t>
-      </w:r>
-      <w:r>
-        <w:rPr>
-          <w:rFonts w:ascii="Segoe UI" w:eastAsia="Segoe UI" w:hAnsi="Segoe UI" w:cs="Times New Roman"/>
-          <w:sz w:val="20"/>
-        </w:rPr>
-        <w:t xml:space="preserve">orm id </w:t>
+        <w:t>Share</w:t>
+      </w:r>
+      <w:r>
+        <w:rPr>
+          <w:rFonts w:ascii="Segoe UI" w:eastAsia="Segoe UI" w:hAnsi="Segoe UI" w:cs="Times New Roman"/>
+          <w:sz w:val="20"/>
+        </w:rPr>
+        <w:t>,</w:t>
+      </w:r>
+      <w:r>
+        <w:rPr>
+          <w:rFonts w:ascii="Segoe UI" w:eastAsia="Segoe UI" w:hAnsi="Segoe UI" w:cs="Times New Roman"/>
+          <w:sz w:val="20"/>
+        </w:rPr>
+        <w:t xml:space="preserve"> click the QR Code icon</w:t>
+      </w:r>
+      <w:r>
+        <w:rPr>
+          <w:rFonts w:ascii="Segoe UI" w:eastAsia="Segoe UI" w:hAnsi="Segoe UI" w:cs="Times New Roman"/>
+          <w:sz w:val="20"/>
+        </w:rPr>
+        <w:t xml:space="preserve"> and scan</w:t>
+      </w:r>
+      <w:r>
+        <w:rPr>
+          <w:rFonts w:ascii="Segoe UI" w:eastAsia="Segoe UI" w:hAnsi="Segoe UI" w:cs="Times New Roman"/>
+          <w:sz w:val="20"/>
+        </w:rPr>
+        <w:t xml:space="preserve"> the QR code</w:t>
+      </w:r>
+      <w:r>
+        <w:rPr>
+          <w:rFonts w:ascii="Segoe UI" w:eastAsia="Segoe UI" w:hAnsi="Segoe UI" w:cs="Times New Roman"/>
+          <w:sz w:val="20"/>
+        </w:rPr>
+        <w:t xml:space="preserve"> to Submit an evaluation.</w:t>
+      </w:r>
+    </w:p>
+    <w:p>
+      <w:pPr>
+        <w:numPr>
+          <w:ilvl w:val="0"/>
+          <w:numId w:val="1"/>
+        </w:numPr>
+        <w:contextualSpacing/>
+        <w:rPr>
+          <w:rFonts w:ascii="Segoe UI" w:eastAsia="Segoe UI" w:hAnsi="Segoe UI" w:cs="Times New Roman"/>
+          <w:sz w:val="20"/>
+        </w:rPr>
+      </w:pPr>
+      <w:r>
+        <w:rPr>
+          <w:rFonts w:ascii="Segoe UI" w:eastAsia="Segoe UI" w:hAnsi="Segoe UI" w:cs="Times New Roman"/>
+          <w:sz w:val="20"/>
+        </w:rPr>
+        <w:t>Go to Power Automate and create a flow</w:t>
+      </w:r>
+      <w:r>
+        <w:rPr>
+          <w:rFonts w:ascii="Segoe UI" w:eastAsia="Segoe UI" w:hAnsi="Segoe UI" w:cs="Times New Roman"/>
+          <w:sz w:val="20"/>
+        </w:rPr>
+        <w:t xml:space="preserve">. Name it “Training evaluation”. </w:t>
+      </w:r>
+    </w:p>
+    <w:p>
+      <w:pPr>
+        <w:numPr>
+          <w:ilvl w:val="0"/>
+          <w:numId w:val="1"/>
+        </w:numPr>
+        <w:contextualSpacing/>
+        <w:rPr>
+          <w:rFonts w:ascii="Segoe UI" w:eastAsia="Segoe UI" w:hAnsi="Segoe UI" w:cs="Times New Roman"/>
+          <w:sz w:val="20"/>
+        </w:rPr>
+      </w:pPr>
+      <w:r>
+        <w:rPr>
+          <w:rFonts w:ascii="Segoe UI" w:eastAsia="Segoe UI" w:hAnsi="Segoe UI" w:cs="Times New Roman"/>
+          <w:sz w:val="20"/>
+        </w:rPr>
+        <w:t xml:space="preserve">Select the trigger from the Form connector: the trigger </w:t>
+      </w:r>
+      <w:r>
+        <w:rPr>
+          <w:rFonts w:ascii="Segoe UI" w:eastAsia="Segoe UI" w:hAnsi="Segoe UI" w:cs="Times New Roman"/>
+          <w:sz w:val="20"/>
+        </w:rPr>
+        <w:t>should be</w:t>
       </w:r>
       <w:r>
         <w:rPr>
@@ -1124,14 +1132,86 @@
           <w:bCs/>
           <w:sz w:val="20"/>
         </w:rPr>
-        <w:t xml:space="preserve">Training </w:t>
-      </w:r>
-      <w:r>
-        <w:rPr>
-          <w:rFonts w:ascii="Segoe UI" w:eastAsia="Segoe UI" w:hAnsi="Segoe UI" w:cs="Times New Roman"/>
-          <w:sz w:val="20"/>
-        </w:rPr>
-        <w:t xml:space="preserve">evaluation and grab the </w:t>
+        <w:t xml:space="preserve"> When a new response is submitted</w:t>
+      </w:r>
+    </w:p>
+    <w:p>
+      <w:pPr>
+        <w:jc w:val="center"/>
+        <w:rPr>
+          <w:rFonts w:ascii="Segoe UI" w:eastAsia="Segoe UI" w:hAnsi="Segoe UI" w:cs="Times New Roman"/>
+          <w:sz w:val="20"/>
+        </w:rPr>
+      </w:pPr>
+      <w:r>
+        <w:rPr>
+          <w:rFonts w:ascii="Segoe UI" w:eastAsia="Segoe UI" w:hAnsi="Segoe UI" w:cs="Times New Roman"/>
+          <w:noProof/>
+          <w:sz w:val="20"/>
+        </w:rPr>
+        <w:lastRenderedPageBreak/>
+        <w:drawing>
+          <wp:inline distT="0" distB="0" distL="0" distR="0" wp14:anchorId="2BF5B371" wp14:editId="32D7C811">
+            <wp:extent cx="4743451" cy="1242518"/>
+            <wp:effectExtent l="19050" t="19050" r="19050" b="15240"/>
+            <wp:docPr id="8" name="Picture 8"/>
+            <wp:cNvGraphicFramePr>
+              <a:graphicFrameLocks xmlns:a="http://schemas.openxmlformats.org/drawingml/2006/main" noChangeAspect="1"/>
+            </wp:cNvGraphicFramePr>
+            <a:graphic xmlns:a="http://schemas.openxmlformats.org/drawingml/2006/main">
+              <a:graphicData uri="http://schemas.openxmlformats.org/drawingml/2006/picture">
+                <pic:pic xmlns:pic="http://schemas.openxmlformats.org/drawingml/2006/picture">
+                  <pic:nvPicPr>
+                    <pic:cNvPr id="1" name=""/>
+                    <pic:cNvPicPr/>
+                  </pic:nvPicPr>
+                  <pic:blipFill>
+                    <a:blip r:embed="rId13"/>
+                    <a:stretch>
+                      <a:fillRect/>
+                    </a:stretch>
+                  </pic:blipFill>
+                  <pic:spPr>
+                    <a:xfrm>
+                      <a:off x="0" y="0"/>
+                      <a:ext cx="4797998" cy="1256806"/>
+                    </a:xfrm>
+                    <a:prstGeom prst="rect">
+                      <a:avLst/>
+                    </a:prstGeom>
+                    <a:ln>
+                      <a:solidFill>
+                        <a:schemeClr val="bg1">
+                          <a:lumMod val="75000"/>
+                        </a:schemeClr>
+                      </a:solidFill>
+                    </a:ln>
+                  </pic:spPr>
+                </pic:pic>
+              </a:graphicData>
+            </a:graphic>
+          </wp:inline>
+        </w:drawing>
+      </w:r>
+    </w:p>
+    <w:p>
+      <w:pPr>
+        <w:numPr>
+          <w:ilvl w:val="0"/>
+          <w:numId w:val="1"/>
+        </w:numPr>
+        <w:contextualSpacing/>
+        <w:rPr>
+          <w:rFonts w:ascii="Segoe UI" w:eastAsia="Segoe UI" w:hAnsi="Segoe UI" w:cs="Times New Roman"/>
+          <w:sz w:val="20"/>
+        </w:rPr>
+      </w:pPr>
+      <w:r>
+        <w:rPr>
+          <w:rFonts w:ascii="Segoe UI" w:eastAsia="Segoe UI" w:hAnsi="Segoe UI" w:cs="Times New Roman"/>
+          <w:sz w:val="20"/>
+        </w:rPr>
+        <w:t xml:space="preserve">After the trigger add a new action </w:t>
       </w:r>
       <w:r>
         <w:rPr>
@@ -1140,6 +1220,52 @@
           <w:bCs/>
           <w:sz w:val="20"/>
         </w:rPr>
+        <w:t>Get response details</w:t>
+      </w:r>
+      <w:r>
+        <w:rPr>
+          <w:rFonts w:ascii="Segoe UI" w:eastAsia="Segoe UI" w:hAnsi="Segoe UI" w:cs="Times New Roman"/>
+          <w:sz w:val="20"/>
+        </w:rPr>
+        <w:t xml:space="preserve"> from the Form connector; select the </w:t>
+      </w:r>
+      <w:r>
+        <w:rPr>
+          <w:rFonts w:ascii="Segoe UI" w:eastAsia="Segoe UI" w:hAnsi="Segoe UI" w:cs="Times New Roman"/>
+          <w:sz w:val="20"/>
+        </w:rPr>
+        <w:t>F</w:t>
+      </w:r>
+      <w:r>
+        <w:rPr>
+          <w:rFonts w:ascii="Segoe UI" w:eastAsia="Segoe UI" w:hAnsi="Segoe UI" w:cs="Times New Roman"/>
+          <w:sz w:val="20"/>
+        </w:rPr>
+        <w:t xml:space="preserve">orm id </w:t>
+      </w:r>
+      <w:r>
+        <w:rPr>
+          <w:rFonts w:ascii="Segoe UI" w:eastAsia="Segoe UI" w:hAnsi="Segoe UI" w:cs="Times New Roman"/>
+          <w:b/>
+          <w:bCs/>
+          <w:sz w:val="20"/>
+        </w:rPr>
+        <w:t xml:space="preserve">Training </w:t>
+      </w:r>
+      <w:r>
+        <w:rPr>
+          <w:rFonts w:ascii="Segoe UI" w:eastAsia="Segoe UI" w:hAnsi="Segoe UI" w:cs="Times New Roman"/>
+          <w:sz w:val="20"/>
+        </w:rPr>
+        <w:t xml:space="preserve">evaluation and grab the </w:t>
+      </w:r>
+      <w:r>
+        <w:rPr>
+          <w:rFonts w:ascii="Segoe UI" w:eastAsia="Segoe UI" w:hAnsi="Segoe UI" w:cs="Times New Roman"/>
+          <w:b/>
+          <w:bCs/>
+          <w:sz w:val="20"/>
+        </w:rPr>
         <w:t>Response Id</w:t>
       </w:r>
       <w:r>
@@ -1174,9 +1300,9 @@
           <w:sz w:val="20"/>
         </w:rPr>
         <w:drawing>
-          <wp:inline distT="0" distB="0" distL="0" distR="0" wp14:anchorId="29E5A56C" wp14:editId="4517A82F">
-            <wp:extent cx="5753100" cy="2867025"/>
-            <wp:effectExtent l="0" t="0" r="0" b="9525"/>
+          <wp:inline distT="0" distB="0" distL="0" distR="0" wp14:anchorId="29E5A56C" wp14:editId="49582959">
+            <wp:extent cx="4591050" cy="2287924"/>
+            <wp:effectExtent l="0" t="0" r="0" b="0"/>
             <wp:docPr id="10" name="Picture 10"/>
             <wp:cNvGraphicFramePr>
               <a:graphicFrameLocks xmlns:a="http://schemas.openxmlformats.org/drawingml/2006/main" noChangeAspect="1"/>
@@ -1191,7 +1317,7 @@
                     </pic:cNvPicPr>
                   </pic:nvPicPr>
                   <pic:blipFill>
-                    <a:blip r:embed="rId13">
+                    <a:blip r:embed="rId14">
                       <a:extLst>
                         <a:ext uri="{28A0092B-C50C-407E-A947-70E740481C1C}">
                           <a14:useLocalDpi xmlns:a14="http://schemas.microsoft.com/office/drawing/2010/main" val="0"/>
@@ -1206,7 +1332,7 @@
                   <pic:spPr bwMode="auto">
                     <a:xfrm>
                       <a:off x="0" y="0"/>
-                      <a:ext cx="5753100" cy="2867025"/>
+                      <a:ext cx="4618591" cy="2301649"/>
                     </a:xfrm>
                     <a:prstGeom prst="rect">
                       <a:avLst/>
@@ -1261,111 +1387,14 @@
       <w:r>
         <w:rPr>
           <w:rFonts w:ascii="Segoe UI" w:eastAsia="Segoe UI" w:hAnsi="Segoe UI" w:cs="Times New Roman"/>
-          <w:sz w:val="20"/>
-        </w:rPr>
-        <w:lastRenderedPageBreak/>
+          <w:noProof/>
+          <w:sz w:val="20"/>
+        </w:rPr>
         <w:drawing>
-          <wp:inline distT="0" distB="0" distL="0" distR="0" wp14:anchorId="2C35352B" wp14:editId="47EBABE3">
+          <wp:inline distT="0" distB="0" distL="0" distR="0" wp14:anchorId="2C35352B" wp14:editId="09268FBD">
             <wp:extent cx="4105496" cy="3372372"/>
-            <wp:effectExtent l="0" t="0" r="0" b="0"/>
+            <wp:effectExtent l="19050" t="19050" r="9525" b="19050"/>
             <wp:docPr id="11" name="Picture 11"/>
-            <wp:cNvGraphicFramePr>
-              <a:graphicFrameLocks xmlns:a="http://schemas.openxmlformats.org/drawingml/2006/main" noChangeAspect="1"/>
-            </wp:cNvGraphicFramePr>
-            <a:graphic xmlns:a="http://schemas.openxmlformats.org/drawingml/2006/main">
-              <a:graphicData uri="http://schemas.openxmlformats.org/drawingml/2006/picture">
-                <pic:pic xmlns:pic="http://schemas.openxmlformats.org/drawingml/2006/picture">
-                  <pic:nvPicPr>
-                    <pic:cNvPr id="1" name=""/>
-                    <pic:cNvPicPr/>
-                  </pic:nvPicPr>
-                  <pic:blipFill>
-                    <a:blip r:embed="rId14"/>
-                    <a:stretch>
-                      <a:fillRect/>
-                    </a:stretch>
-                  </pic:blipFill>
-                  <pic:spPr>
-                    <a:xfrm>
-                      <a:off x="0" y="0"/>
-                      <a:ext cx="4121435" cy="3385465"/>
-                    </a:xfrm>
-                    <a:prstGeom prst="rect">
-                      <a:avLst/>
-                    </a:prstGeom>
-                  </pic:spPr>
-                </pic:pic>
-              </a:graphicData>
-            </a:graphic>
-          </wp:inline>
-        </w:drawing>
-      </w:r>
-    </w:p>
-    <w:p>
-      <w:pPr>
-        <w:jc w:val="center"/>
-        <w:rPr>
-          <w:rFonts w:ascii="Segoe UI" w:eastAsia="Segoe UI" w:hAnsi="Segoe UI" w:cs="Times New Roman"/>
-          <w:sz w:val="20"/>
-        </w:rPr>
-      </w:pPr>
-    </w:p>
-    <w:p>
-      <w:pPr>
-        <w:numPr>
-          <w:ilvl w:val="0"/>
-          <w:numId w:val="1"/>
-        </w:numPr>
-        <w:contextualSpacing/>
-        <w:rPr>
-          <w:rFonts w:ascii="Segoe UI" w:eastAsia="Segoe UI" w:hAnsi="Segoe UI" w:cs="Times New Roman"/>
-          <w:sz w:val="20"/>
-        </w:rPr>
-      </w:pPr>
-      <w:r>
-        <w:rPr>
-          <w:rFonts w:ascii="Segoe UI" w:eastAsia="Segoe UI" w:hAnsi="Segoe UI" w:cs="Times New Roman"/>
-          <w:sz w:val="20"/>
-        </w:rPr>
-        <w:t xml:space="preserve">Check if one of the rating is less than 4; if that is the case, send an e-mail to yourself with the evaluation details: in the condition statement, don’t forget to use the </w:t>
-      </w:r>
-      <w:r>
-        <w:rPr>
-          <w:rFonts w:ascii="Segoe UI" w:eastAsia="Segoe UI" w:hAnsi="Segoe UI" w:cs="Times New Roman"/>
-          <w:b/>
-          <w:bCs/>
-          <w:sz w:val="20"/>
-        </w:rPr>
-        <w:t>int()</w:t>
-      </w:r>
-      <w:r>
-        <w:rPr>
-          <w:rFonts w:ascii="Segoe UI" w:eastAsia="Segoe UI" w:hAnsi="Segoe UI" w:cs="Times New Roman"/>
-          <w:sz w:val="20"/>
-        </w:rPr>
-        <w:t xml:space="preserve"> function in order to compare the ratings to 4:</w:t>
-      </w:r>
-    </w:p>
-    <w:p>
-      <w:pPr>
-        <w:ind w:left="720"/>
-        <w:contextualSpacing/>
-        <w:rPr>
-          <w:rFonts w:ascii="Segoe UI" w:eastAsia="Segoe UI" w:hAnsi="Segoe UI" w:cs="Times New Roman"/>
-          <w:sz w:val="20"/>
-        </w:rPr>
-      </w:pPr>
-      <w:r>
-        <w:rPr>
-          <w:rFonts w:ascii="Segoe UI" w:eastAsia="Segoe UI" w:hAnsi="Segoe UI" w:cs="Times New Roman"/>
-          <w:sz w:val="20"/>
-        </w:rPr>
-        <w:lastRenderedPageBreak/>
-        <w:drawing>
-          <wp:inline distT="0" distB="0" distL="0" distR="0" wp14:anchorId="376323A0" wp14:editId="48F4195B">
-            <wp:extent cx="5943600" cy="4762500"/>
-            <wp:effectExtent l="0" t="0" r="0" b="0"/>
-            <wp:docPr id="12" name="Picture 12"/>
             <wp:cNvGraphicFramePr>
               <a:graphicFrameLocks xmlns:a="http://schemas.openxmlformats.org/drawingml/2006/main" noChangeAspect="1"/>
             </wp:cNvGraphicFramePr>
@@ -1385,11 +1414,18 @@
                   <pic:spPr>
                     <a:xfrm>
                       <a:off x="0" y="0"/>
-                      <a:ext cx="5943600" cy="4762500"/>
+                      <a:ext cx="4121435" cy="3385465"/>
                     </a:xfrm>
                     <a:prstGeom prst="rect">
                       <a:avLst/>
                     </a:prstGeom>
+                    <a:ln>
+                      <a:solidFill>
+                        <a:schemeClr val="bg1">
+                          <a:lumMod val="75000"/>
+                        </a:schemeClr>
+                      </a:solidFill>
+                    </a:ln>
                   </pic:spPr>
                 </pic:pic>
               </a:graphicData>
@@ -1400,8 +1436,7 @@
     </w:p>
     <w:p>
       <w:pPr>
-        <w:ind w:left="720"/>
-        <w:contextualSpacing/>
+        <w:jc w:val="center"/>
         <w:rPr>
           <w:rFonts w:ascii="Segoe UI" w:eastAsia="Segoe UI" w:hAnsi="Segoe UI" w:cs="Times New Roman"/>
           <w:sz w:val="20"/>
@@ -1425,7 +1460,88 @@
           <w:rFonts w:ascii="Segoe UI" w:eastAsia="Segoe UI" w:hAnsi="Segoe UI" w:cs="Times New Roman"/>
           <w:sz w:val="20"/>
         </w:rPr>
-        <w:t>Submit a bad evaluation and check your e-mail.</w:t>
+        <w:t xml:space="preserve">Check if one of the rating is less than 4; if that is the case, send an e-mail to yourself with the evaluation details: in the condition statement, don’t forget to use the </w:t>
+      </w:r>
+      <w:r>
+        <w:rPr>
+          <w:rFonts w:ascii="Segoe UI" w:eastAsia="Segoe UI" w:hAnsi="Segoe UI" w:cs="Times New Roman"/>
+          <w:b/>
+          <w:bCs/>
+          <w:sz w:val="20"/>
+        </w:rPr>
+        <w:t>int()</w:t>
+      </w:r>
+      <w:r>
+        <w:rPr>
+          <w:rFonts w:ascii="Segoe UI" w:eastAsia="Segoe UI" w:hAnsi="Segoe UI" w:cs="Times New Roman"/>
+          <w:sz w:val="20"/>
+        </w:rPr>
+        <w:t xml:space="preserve"> function in order to compare the ratings to 4:</w:t>
+      </w:r>
+    </w:p>
+    <w:p>
+      <w:pPr>
+        <w:ind w:left="720" w:firstLine="720"/>
+        <w:contextualSpacing/>
+        <w:rPr>
+          <w:rFonts w:ascii="Segoe UI" w:eastAsia="Segoe UI" w:hAnsi="Segoe UI" w:cs="Times New Roman"/>
+          <w:sz w:val="20"/>
+        </w:rPr>
+        <w:pPrChange w:id="12" w:author="Dattatray Patil (Contractor)" w:date="2021-02-15T09:39:00Z">
+          <w:pPr>
+            <w:ind w:left="720"/>
+            <w:contextualSpacing/>
+          </w:pPr>
+        </w:pPrChange>
+      </w:pPr>
+      <w:r>
+        <w:rPr>
+          <w:rFonts w:ascii="Segoe UI" w:eastAsia="Segoe UI" w:hAnsi="Segoe UI" w:cs="Times New Roman"/>
+          <w:noProof/>
+          <w:sz w:val="20"/>
+        </w:rPr>
+        <w:drawing>
+          <wp:inline distT="0" distB="0" distL="0" distR="0" wp14:anchorId="376323A0" wp14:editId="393811F3">
+            <wp:extent cx="4038600" cy="3236058"/>
+            <wp:effectExtent l="19050" t="19050" r="19050" b="21590"/>
+            <wp:docPr id="12" name="Picture 12"/>
+            <wp:cNvGraphicFramePr>
+              <a:graphicFrameLocks xmlns:a="http://schemas.openxmlformats.org/drawingml/2006/main" noChangeAspect="1"/>
+            </wp:cNvGraphicFramePr>
+            <a:graphic xmlns:a="http://schemas.openxmlformats.org/drawingml/2006/main">
+              <a:graphicData uri="http://schemas.openxmlformats.org/drawingml/2006/picture">
+                <pic:pic xmlns:pic="http://schemas.openxmlformats.org/drawingml/2006/picture">
+                  <pic:nvPicPr>
+                    <pic:cNvPr id="1" name=""/>
+                    <pic:cNvPicPr/>
+                  </pic:nvPicPr>
+                  <pic:blipFill>
+                    <a:blip r:embed="rId16"/>
+                    <a:stretch>
+                      <a:fillRect/>
+                    </a:stretch>
+                  </pic:blipFill>
+                  <pic:spPr>
+                    <a:xfrm>
+                      <a:off x="0" y="0"/>
+                      <a:ext cx="4054536" cy="3248827"/>
+                    </a:xfrm>
+                    <a:prstGeom prst="rect">
+                      <a:avLst/>
+                    </a:prstGeom>
+                    <a:ln>
+                      <a:solidFill>
+                        <a:schemeClr val="bg1">
+                          <a:lumMod val="75000"/>
+                        </a:schemeClr>
+                      </a:solidFill>
+                    </a:ln>
+                  </pic:spPr>
+                </pic:pic>
+              </a:graphicData>
+            </a:graphic>
+          </wp:inline>
+        </w:drawing>
       </w:r>
     </w:p>
     <w:p>
@@ -1440,12 +1556,126 @@
     </w:p>
     <w:p>
       <w:pPr>
+        <w:numPr>
+          <w:ilvl w:val="0"/>
+          <w:numId w:val="1"/>
+        </w:numPr>
+        <w:contextualSpacing/>
+        <w:rPr>
+          <w:rFonts w:ascii="Segoe UI" w:eastAsia="Segoe UI" w:hAnsi="Segoe UI" w:cs="Times New Roman"/>
+          <w:sz w:val="20"/>
+        </w:rPr>
+      </w:pPr>
+      <w:r>
+        <w:rPr>
+          <w:rFonts w:ascii="Segoe UI" w:eastAsia="Segoe UI" w:hAnsi="Segoe UI" w:cs="Times New Roman"/>
+          <w:sz w:val="20"/>
+        </w:rPr>
+        <w:t>Submit a bad evaluation and check your e-mail.</w:t>
+      </w:r>
+    </w:p>
+    <w:p>
+      <w:pPr>
+        <w:ind w:left="720"/>
+        <w:contextualSpacing/>
+        <w:rPr>
+          <w:rFonts w:ascii="Segoe UI" w:eastAsia="Segoe UI" w:hAnsi="Segoe UI" w:cs="Times New Roman"/>
+          <w:sz w:val="20"/>
+        </w:rPr>
+      </w:pPr>
+    </w:p>
+    <w:p>
+      <w:pPr>
+        <w:rPr>
+          <w:del w:id="13" w:author="Dattatray Patil (Contractor)" w:date="2021-02-15T09:37:00Z"/>
+          <w:rFonts w:ascii="Segoe UI" w:eastAsia="Segoe UI" w:hAnsi="Segoe UI" w:cs="Times New Roman"/>
+          <w:sz w:val="20"/>
+        </w:rPr>
+        <w:pPrChange w:id="14" w:author="Dattatray Patil (Contractor)" w:date="2021-02-15T09:37:00Z">
+          <w:pPr>
+            <w:jc w:val="center"/>
+          </w:pPr>
+        </w:pPrChange>
+      </w:pPr>
+    </w:p>
+    <w:p>
+      <w:pPr>
         <w:jc w:val="center"/>
         <w:rPr>
-          <w:rFonts w:ascii="Segoe UI" w:eastAsia="Segoe UI" w:hAnsi="Segoe UI" w:cs="Times New Roman"/>
-          <w:sz w:val="20"/>
-        </w:rPr>
-      </w:pPr>
+          <w:del w:id="15" w:author="Dattatray Patil (Contractor)" w:date="2021-02-15T09:37:00Z"/>
+          <w:rFonts w:ascii="Segoe UI" w:eastAsia="Segoe UI" w:hAnsi="Segoe UI" w:cs="Times New Roman"/>
+          <w:sz w:val="20"/>
+        </w:rPr>
+      </w:pPr>
+    </w:p>
+    <w:p>
+      <w:pPr>
+        <w:pStyle w:val="Heading2"/>
+        <w:rPr>
+          <w:ins w:id="16" w:author="Dattatray Patil (Contractor)" w:date="2021-02-15T09:37:00Z"/>
+          <w:rFonts w:ascii="Segoe UI" w:hAnsi="Segoe UI" w:cs="Segoe UI"/>
+          <w:color w:val="0070C0"/>
+          <w:sz w:val="28"/>
+          <w:szCs w:val="28"/>
+        </w:rPr>
+      </w:pPr>
+      <w:ins w:id="17" w:author="Dattatray Patil (Contractor)" w:date="2021-02-15T09:37:00Z">
+        <w:r>
+          <w:rPr>
+            <w:rFonts w:ascii="Segoe UI" w:hAnsi="Segoe UI" w:cs="Segoe UI"/>
+            <w:color w:val="0070C0"/>
+            <w:sz w:val="28"/>
+            <w:szCs w:val="28"/>
+          </w:rPr>
+          <w:t>We need your feedback</w:t>
+        </w:r>
+      </w:ins>
+    </w:p>
+    <w:p>
+      <w:pPr>
+        <w:spacing w:line="252" w:lineRule="auto"/>
+        <w:rPr>
+          <w:ins w:id="18" w:author="Dattatray Patil (Contractor)" w:date="2021-02-15T09:37:00Z"/>
+          <w:rFonts w:ascii="Segoe UI" w:eastAsia="Calibri" w:hAnsi="Segoe UI" w:cs="Times New Roman"/>
+          <w:sz w:val="20"/>
+        </w:rPr>
+      </w:pPr>
+      <w:ins w:id="19" w:author="Dattatray Patil (Contractor)" w:date="2021-02-15T09:37:00Z">
+        <w:r>
+          <w:rPr>
+            <w:rFonts w:ascii="Segoe UI" w:eastAsia="Calibri" w:hAnsi="Segoe UI" w:cs="Times New Roman"/>
+            <w:sz w:val="20"/>
+          </w:rPr>
+          <w:t xml:space="preserve">Do you want to report an issue or to suggest something? We need your feedback: </w:t>
+        </w:r>
+        <w:r>
+          <w:fldChar w:fldCharType="begin"/>
+        </w:r>
+        <w:r>
+          <w:instrText xml:space="preserve"> HYPERLINK "https://github.com/Power-Automate-in-a-day/Training-by-the-community/issues" </w:instrText>
+        </w:r>
+        <w:r>
+          <w:fldChar w:fldCharType="separate"/>
+        </w:r>
+        <w:r>
+          <w:rPr>
+            <w:rStyle w:val="Hyperlink"/>
+            <w:rFonts w:ascii="Segoe UI" w:eastAsia="Calibri" w:hAnsi="Segoe UI" w:cs="Times New Roman"/>
+            <w:sz w:val="20"/>
+          </w:rPr>
+          <w:t>https://github.com/Power-Automate-in-a-day/Training-by-the-community/issues</w:t>
+        </w:r>
+        <w:r>
+          <w:fldChar w:fldCharType="end"/>
+        </w:r>
+        <w:r>
+          <w:rPr>
+            <w:rFonts w:ascii="Segoe UI" w:eastAsia="Calibri" w:hAnsi="Segoe UI" w:cs="Times New Roman"/>
+            <w:sz w:val="20"/>
+          </w:rPr>
+          <w:t xml:space="preserve"> </w:t>
+        </w:r>
+      </w:ins>
     </w:p>
     <w:p>
       <w:pPr>
@@ -1455,15 +1685,8 @@
           <w:sz w:val="20"/>
         </w:rPr>
       </w:pPr>
-    </w:p>
-    <w:p>
-      <w:pPr>
-        <w:jc w:val="center"/>
-        <w:rPr>
-          <w:rFonts w:ascii="Segoe UI" w:eastAsia="Segoe UI" w:hAnsi="Segoe UI" w:cs="Times New Roman"/>
-          <w:sz w:val="20"/>
-        </w:rPr>
-      </w:pPr>
+      <w:bookmarkStart w:id="20" w:name="_GoBack"/>
+      <w:bookmarkEnd w:id="20"/>
     </w:p>
     <w:sectPr>
       <w:pgSz w:w="12240" w:h="15840"/>
@@ -1475,8 +1698,58 @@
 </w:document>
 </file>
 
+<file path=word/endnotes.xml><?xml version="1.0" encoding="utf-8"?>
+<w:endnotes xmlns:wpc="http://schemas.microsoft.com/office/word/2010/wordprocessingCanvas" xmlns:cx="http://schemas.microsoft.com/office/drawing/2014/chartex" xmlns:cx1="http://schemas.microsoft.com/office/drawing/2015/9/8/chartex" xmlns:cx2="http://schemas.microsoft.com/office/drawing/2015/10/21/chartex" xmlns:cx3="http://schemas.microsoft.com/office/drawing/2016/5/9/chartex" xmlns:cx4="http://schemas.microsoft.com/office/drawing/2016/5/10/chartex" xmlns:cx5="http://schemas.microsoft.com/office/drawing/2016/5/11/chartex" xmlns:cx6="http://schemas.microsoft.com/office/drawing/2016/5/12/chartex" xmlns:cx7="http://schemas.microsoft.com/office/drawing/2016/5/13/chartex" xmlns:cx8="http://schemas.microsoft.com/office/drawing/2016/5/14/chartex" xmlns:mc="http://schemas.openxmlformats.org/markup-compatibility/2006" xmlns:aink="http://schemas.microsoft.com/office/drawing/2016/ink" xmlns:am3d="http://schemas.microsoft.com/office/drawing/2017/model3d" xmlns:o="urn:schemas-microsoft-com:office:office" xmlns:r="http://schemas.openxmlformats.org/officeDocument/2006/relationships" xmlns:m="http://schemas.openxmlformats.org/officeDocument/2006/math" xmlns:v="urn:schemas-microsoft-com:vml" xmlns:wp14="http://schemas.microsoft.com/office/word/2010/wordprocessingDrawing" xmlns:wp="http://schemas.openxmlformats.org/drawingml/2006/wordprocessingDrawing" xmlns:w10="urn:schemas-microsoft-com:office:word" xmlns:w="http://schemas.openxmlformats.org/wordprocessingml/2006/main" xmlns:w14="http://schemas.microsoft.com/office/word/2010/wordml" xmlns:w15="http://schemas.microsoft.com/office/word/2012/wordml" xmlns:w16cid="http://schemas.microsoft.com/office/word/2016/wordml/cid" xmlns:w16se="http://schemas.microsoft.com/office/word/2015/wordml/symex" xmlns:wpg="http://schemas.microsoft.com/office/word/2010/wordprocessingGroup" xmlns:wpi="http://schemas.microsoft.com/office/word/2010/wordprocessingInk" xmlns:wne="http://schemas.microsoft.com/office/word/2006/wordml" xmlns:wps="http://schemas.microsoft.com/office/word/2010/wordprocessingShape" mc:Ignorable="w14 w15 w16se w16cid wp14">
+  <w:endnote w:type="separator" w:id="-1">
+    <w:p>
+      <w:pPr>
+        <w:spacing w:after="0" w:line="240" w:lineRule="auto"/>
+      </w:pPr>
+      <w:r>
+        <w:separator/>
+      </w:r>
+    </w:p>
+  </w:endnote>
+  <w:endnote w:type="continuationSeparator" w:id="0">
+    <w:p>
+      <w:pPr>
+        <w:spacing w:after="0" w:line="240" w:lineRule="auto"/>
+      </w:pPr>
+      <w:r>
+        <w:continuationSeparator/>
+      </w:r>
+    </w:p>
+  </w:endnote>
+</w:endnotes>
+</file>
+
+<file path=word/footnotes.xml><?xml version="1.0" encoding="utf-8"?>
+<w:footnotes xmlns:wpc="http://schemas.microsoft.com/office/word/2010/wordprocessingCanvas" xmlns:cx="http://schemas.microsoft.com/office/drawing/2014/chartex" xmlns:cx1="http://schemas.microsoft.com/office/drawing/2015/9/8/chartex" xmlns:cx2="http://schemas.microsoft.com/office/drawing/2015/10/21/chartex" xmlns:cx3="http://schemas.microsoft.com/office/drawing/2016/5/9/chartex" xmlns:cx4="http://schemas.microsoft.com/office/drawing/2016/5/10/chartex" xmlns:cx5="http://schemas.microsoft.com/office/drawing/2016/5/11/chartex" xmlns:cx6="http://schemas.microsoft.com/office/drawing/2016/5/12/chartex" xmlns:cx7="http://schemas.microsoft.com/office/drawing/2016/5/13/chartex" xmlns:cx8="http://schemas.microsoft.com/office/drawing/2016/5/14/chartex" xmlns:mc="http://schemas.openxmlformats.org/markup-compatibility/2006" xmlns:aink="http://schemas.microsoft.com/office/drawing/2016/ink" xmlns:am3d="http://schemas.microsoft.com/office/drawing/2017/model3d" xmlns:o="urn:schemas-microsoft-com:office:office" xmlns:r="http://schemas.openxmlformats.org/officeDocument/2006/relationships" xmlns:m="http://schemas.openxmlformats.org/officeDocument/2006/math" xmlns:v="urn:schemas-microsoft-com:vml" xmlns:wp14="http://schemas.microsoft.com/office/word/2010/wordprocessingDrawing" xmlns:wp="http://schemas.openxmlformats.org/drawingml/2006/wordprocessingDrawing" xmlns:w10="urn:schemas-microsoft-com:office:word" xmlns:w="http://schemas.openxmlformats.org/wordprocessingml/2006/main" xmlns:w14="http://schemas.microsoft.com/office/word/2010/wordml" xmlns:w15="http://schemas.microsoft.com/office/word/2012/wordml" xmlns:w16cid="http://schemas.microsoft.com/office/word/2016/wordml/cid" xmlns:w16se="http://schemas.microsoft.com/office/word/2015/wordml/symex" xmlns:wpg="http://schemas.microsoft.com/office/word/2010/wordprocessingGroup" xmlns:wpi="http://schemas.microsoft.com/office/word/2010/wordprocessingInk" xmlns:wne="http://schemas.microsoft.com/office/word/2006/wordml" xmlns:wps="http://schemas.microsoft.com/office/word/2010/wordprocessingShape" mc:Ignorable="w14 w15 w16se w16cid wp14">
+  <w:footnote w:type="separator" w:id="-1">
+    <w:p>
+      <w:pPr>
+        <w:spacing w:after="0" w:line="240" w:lineRule="auto"/>
+      </w:pPr>
+      <w:r>
+        <w:separator/>
+      </w:r>
+    </w:p>
+  </w:footnote>
+  <w:footnote w:type="continuationSeparator" w:id="0">
+    <w:p>
+      <w:pPr>
+        <w:spacing w:after="0" w:line="240" w:lineRule="auto"/>
+      </w:pPr>
+      <w:r>
+        <w:continuationSeparator/>
+      </w:r>
+    </w:p>
+  </w:footnote>
+</w:footnotes>
+</file>
+
 <file path=word/numbering.xml><?xml version="1.0" encoding="utf-8"?>
-<w:numbering xmlns:wpc="http://schemas.microsoft.com/office/word/2010/wordprocessingCanvas" xmlns:cx="http://schemas.microsoft.com/office/drawing/2014/chartex" xmlns:cx1="http://schemas.microsoft.com/office/drawing/2015/9/8/chartex" xmlns:cx2="http://schemas.microsoft.com/office/drawing/2015/10/21/chartex" xmlns:cx3="http://schemas.microsoft.com/office/drawing/2016/5/9/chartex" xmlns:cx4="http://schemas.microsoft.com/office/drawing/2016/5/10/chartex" xmlns:cx5="http://schemas.microsoft.com/office/drawing/2016/5/11/chartex" xmlns:cx6="http://schemas.microsoft.com/office/drawing/2016/5/12/chartex" xmlns:cx7="http://schemas.microsoft.com/office/drawing/2016/5/13/chartex" xmlns:cx8="http://schemas.microsoft.com/office/drawing/2016/5/14/chartex" xmlns:mc="http://schemas.openxmlformats.org/markup-compatibility/2006" xmlns:aink="http://schemas.microsoft.com/office/drawing/2016/ink" xmlns:am3d="http://schemas.microsoft.com/office/drawing/2017/model3d" xmlns:o="urn:schemas-microsoft-com:office:office" xmlns:r="http://schemas.openxmlformats.org/officeDocument/2006/relationships" xmlns:m="http://schemas.openxmlformats.org/officeDocument/2006/math" xmlns:v="urn:schemas-microsoft-com:vml" xmlns:wp14="http://schemas.microsoft.com/office/word/2010/wordprocessingDrawing" xmlns:wp="http://schemas.openxmlformats.org/drawingml/2006/wordprocessingDrawing" xmlns:w10="urn:schemas-microsoft-com:office:word" xmlns:w="http://schemas.openxmlformats.org/wordprocessingml/2006/main" xmlns:w14="http://schemas.microsoft.com/office/word/2010/wordml" xmlns:w15="http://schemas.microsoft.com/office/word/2012/wordml" xmlns:w16cex="http://schemas.microsoft.com/office/word/2018/wordml/cex" xmlns:w16cid="http://schemas.microsoft.com/office/word/2016/wordml/cid" xmlns:w16="http://schemas.microsoft.com/office/word/2018/wordml" xmlns:w16se="http://schemas.microsoft.com/office/word/2015/wordml/symex" xmlns:wpg="http://schemas.microsoft.com/office/word/2010/wordprocessingGroup" xmlns:wpi="http://schemas.microsoft.com/office/word/2010/wordprocessingInk" xmlns:wne="http://schemas.microsoft.com/office/word/2006/wordml" xmlns:wps="http://schemas.microsoft.com/office/word/2010/wordprocessingShape" mc:Ignorable="w14 w15 w16se w16cid w16 w16cex wp14">
+<w:numbering xmlns:wpc="http://schemas.microsoft.com/office/word/2010/wordprocessingCanvas" xmlns:cx="http://schemas.microsoft.com/office/drawing/2014/chartex" xmlns:cx1="http://schemas.microsoft.com/office/drawing/2015/9/8/chartex" xmlns:cx2="http://schemas.microsoft.com/office/drawing/2015/10/21/chartex" xmlns:cx3="http://schemas.microsoft.com/office/drawing/2016/5/9/chartex" xmlns:cx4="http://schemas.microsoft.com/office/drawing/2016/5/10/chartex" xmlns:cx5="http://schemas.microsoft.com/office/drawing/2016/5/11/chartex" xmlns:cx6="http://schemas.microsoft.com/office/drawing/2016/5/12/chartex" xmlns:cx7="http://schemas.microsoft.com/office/drawing/2016/5/13/chartex" xmlns:cx8="http://schemas.microsoft.com/office/drawing/2016/5/14/chartex" xmlns:mc="http://schemas.openxmlformats.org/markup-compatibility/2006" xmlns:aink="http://schemas.microsoft.com/office/drawing/2016/ink" xmlns:am3d="http://schemas.microsoft.com/office/drawing/2017/model3d" xmlns:o="urn:schemas-microsoft-com:office:office" xmlns:r="http://schemas.openxmlformats.org/officeDocument/2006/relationships" xmlns:m="http://schemas.openxmlformats.org/officeDocument/2006/math" xmlns:v="urn:schemas-microsoft-com:vml" xmlns:wp14="http://schemas.microsoft.com/office/word/2010/wordprocessingDrawing" xmlns:wp="http://schemas.openxmlformats.org/drawingml/2006/wordprocessingDrawing" xmlns:w10="urn:schemas-microsoft-com:office:word" xmlns:w="http://schemas.openxmlformats.org/wordprocessingml/2006/main" xmlns:w14="http://schemas.microsoft.com/office/word/2010/wordml" xmlns:w15="http://schemas.microsoft.com/office/word/2012/wordml" xmlns:w16cid="http://schemas.microsoft.com/office/word/2016/wordml/cid" xmlns:w16se="http://schemas.microsoft.com/office/word/2015/wordml/symex" xmlns:wpg="http://schemas.microsoft.com/office/word/2010/wordprocessingGroup" xmlns:wpi="http://schemas.microsoft.com/office/word/2010/wordprocessingInk" xmlns:wne="http://schemas.microsoft.com/office/word/2006/wordml" xmlns:wps="http://schemas.microsoft.com/office/word/2010/wordprocessingShape" mc:Ignorable="w14 w15 w16se w16cid wp14">
   <w:abstractNum w:abstractNumId="0" w15:restartNumberingAfterBreak="0">
     <w:nsid w:val="11BB6FAB"/>
     <w:multiLevelType w:val="hybridMultilevel"/>
@@ -1658,8 +1931,16 @@
 </w:numbering>
 </file>
 
+<file path=word/people.xml><?xml version="1.0" encoding="utf-8"?>
+<w15:people xmlns:wpc="http://schemas.microsoft.com/office/word/2010/wordprocessingCanvas" xmlns:cx="http://schemas.microsoft.com/office/drawing/2014/chartex" xmlns:cx1="http://schemas.microsoft.com/office/drawing/2015/9/8/chartex" xmlns:cx2="http://schemas.microsoft.com/office/drawing/2015/10/21/chartex" xmlns:cx3="http://schemas.microsoft.com/office/drawing/2016/5/9/chartex" xmlns:cx4="http://schemas.microsoft.com/office/drawing/2016/5/10/chartex" xmlns:cx5="http://schemas.microsoft.com/office/drawing/2016/5/11/chartex" xmlns:cx6="http://schemas.microsoft.com/office/drawing/2016/5/12/chartex" xmlns:cx7="http://schemas.microsoft.com/office/drawing/2016/5/13/chartex" xmlns:cx8="http://schemas.microsoft.com/office/drawing/2016/5/14/chartex" xmlns:mc="http://schemas.openxmlformats.org/markup-compatibility/2006" xmlns:aink="http://schemas.microsoft.com/office/drawing/2016/ink" xmlns:am3d="http://schemas.microsoft.com/office/drawing/2017/model3d" xmlns:o="urn:schemas-microsoft-com:office:office" xmlns:r="http://schemas.openxmlformats.org/officeDocument/2006/relationships" xmlns:m="http://schemas.openxmlformats.org/officeDocument/2006/math" xmlns:v="urn:schemas-microsoft-com:vml" xmlns:wp14="http://schemas.microsoft.com/office/word/2010/wordprocessingDrawing" xmlns:wp="http://schemas.openxmlformats.org/drawingml/2006/wordprocessingDrawing" xmlns:w10="urn:schemas-microsoft-com:office:word" xmlns:w="http://schemas.openxmlformats.org/wordprocessingml/2006/main" xmlns:w14="http://schemas.microsoft.com/office/word/2010/wordml" xmlns:w15="http://schemas.microsoft.com/office/word/2012/wordml" xmlns:w16cid="http://schemas.microsoft.com/office/word/2016/wordml/cid" xmlns:w16se="http://schemas.microsoft.com/office/word/2015/wordml/symex" xmlns:wpg="http://schemas.microsoft.com/office/word/2010/wordprocessingGroup" xmlns:wpi="http://schemas.microsoft.com/office/word/2010/wordprocessingInk" xmlns:wne="http://schemas.microsoft.com/office/word/2006/wordml" xmlns:wps="http://schemas.microsoft.com/office/word/2010/wordprocessingShape" mc:Ignorable="w14 w15 w16se w16cid wp14">
+  <w15:person w15:author="Dattatray Patil (Contractor)">
+    <w15:presenceInfo w15:providerId="AD" w15:userId="S::Dattatray.Patil@gilead.com::715305f0-418e-4b1a-9e3b-ccb2b683531e"/>
+  </w15:person>
+</w15:people>
+</file>
+
 <file path=word/styles.xml><?xml version="1.0" encoding="utf-8"?>
-<w:styles xmlns:mc="http://schemas.openxmlformats.org/markup-compatibility/2006" xmlns:r="http://schemas.openxmlformats.org/officeDocument/2006/relationships" xmlns:w="http://schemas.openxmlformats.org/wordprocessingml/2006/main" xmlns:w14="http://schemas.microsoft.com/office/word/2010/wordml" xmlns:w15="http://schemas.microsoft.com/office/word/2012/wordml" xmlns:w16cex="http://schemas.microsoft.com/office/word/2018/wordml/cex" xmlns:w16cid="http://schemas.microsoft.com/office/word/2016/wordml/cid" xmlns:w16="http://schemas.microsoft.com/office/word/2018/wordml" xmlns:w16se="http://schemas.microsoft.com/office/word/2015/wordml/symex" mc:Ignorable="w14 w15 w16se w16cid w16 w16cex">
+<w:styles xmlns:mc="http://schemas.openxmlformats.org/markup-compatibility/2006" xmlns:r="http://schemas.openxmlformats.org/officeDocument/2006/relationships" xmlns:w="http://schemas.openxmlformats.org/wordprocessingml/2006/main" xmlns:w14="http://schemas.microsoft.com/office/word/2010/wordml" xmlns:w15="http://schemas.microsoft.com/office/word/2012/wordml" xmlns:w16cid="http://schemas.microsoft.com/office/word/2016/wordml/cid" xmlns:w16se="http://schemas.microsoft.com/office/word/2015/wordml/symex" mc:Ignorable="w14 w15 w16se w16cid">
   <w:docDefaults>
     <w:rPrDefault>
       <w:rPr>
@@ -1675,7 +1956,7 @@
       </w:pPr>
     </w:pPrDefault>
   </w:docDefaults>
-  <w:latentStyles w:defLockedState="0" w:defUIPriority="99" w:defSemiHidden="0" w:defUnhideWhenUsed="0" w:defQFormat="0" w:count="376">
+  <w:latentStyles w:defLockedState="0" w:defUIPriority="99" w:defSemiHidden="0" w:defUnhideWhenUsed="0" w:defQFormat="0" w:count="377">
     <w:lsdException w:name="Normal" w:uiPriority="0" w:qFormat="1"/>
     <w:lsdException w:name="heading 1" w:uiPriority="9" w:qFormat="1"/>
     <w:lsdException w:name="heading 2" w:semiHidden="1" w:uiPriority="9" w:unhideWhenUsed="1" w:qFormat="1"/>
@@ -2052,10 +2333,54 @@
     <w:lsdException w:name="Hashtag" w:semiHidden="1" w:unhideWhenUsed="1"/>
     <w:lsdException w:name="Unresolved Mention" w:semiHidden="1" w:unhideWhenUsed="1"/>
     <w:lsdException w:name="Smart Link" w:semiHidden="1" w:unhideWhenUsed="1"/>
+    <w:lsdException w:name="Smart Link Error" w:semiHidden="1" w:unhideWhenUsed="1"/>
   </w:latentStyles>
   <w:style w:type="paragraph" w:default="1" w:styleId="Normal">
     <w:name w:val="Normal"/>
     <w:qFormat/>
+  </w:style>
+  <w:style w:type="paragraph" w:styleId="Heading1">
+    <w:name w:val="heading 1"/>
+    <w:basedOn w:val="Normal"/>
+    <w:next w:val="Normal"/>
+    <w:link w:val="Heading1Char"/>
+    <w:uiPriority w:val="9"/>
+    <w:qFormat/>
+    <w:rsid w:val="00F969B4"/>
+    <w:pPr>
+      <w:keepNext/>
+      <w:keepLines/>
+      <w:spacing w:before="240" w:after="0"/>
+      <w:outlineLvl w:val="0"/>
+    </w:pPr>
+    <w:rPr>
+      <w:rFonts w:asciiTheme="majorHAnsi" w:eastAsiaTheme="majorEastAsia" w:hAnsiTheme="majorHAnsi" w:cstheme="majorBidi"/>
+      <w:color w:val="2F5496" w:themeColor="accent1" w:themeShade="BF"/>
+      <w:sz w:val="32"/>
+      <w:szCs w:val="32"/>
+    </w:rPr>
+  </w:style>
+  <w:style w:type="paragraph" w:styleId="Heading2">
+    <w:name w:val="heading 2"/>
+    <w:basedOn w:val="Normal"/>
+    <w:next w:val="Normal"/>
+    <w:link w:val="Heading2Char"/>
+    <w:uiPriority w:val="9"/>
+    <w:unhideWhenUsed/>
+    <w:qFormat/>
+    <w:rsid w:val="005A6375"/>
+    <w:pPr>
+      <w:keepNext/>
+      <w:keepLines/>
+      <w:spacing w:before="40" w:after="0"/>
+      <w:outlineLvl w:val="1"/>
+    </w:pPr>
+    <w:rPr>
+      <w:rFonts w:asciiTheme="majorHAnsi" w:eastAsiaTheme="majorEastAsia" w:hAnsiTheme="majorHAnsi" w:cstheme="majorBidi"/>
+      <w:color w:val="2F5496" w:themeColor="accent1" w:themeShade="BF"/>
+      <w:sz w:val="26"/>
+      <w:szCs w:val="26"/>
+    </w:rPr>
   </w:style>
   <w:style w:type="character" w:default="1" w:styleId="DefaultParagraphFont">
     <w:name w:val="Default Paragraph Font"/>
@@ -2083,6 +2408,74 @@
     <w:uiPriority w:val="99"/>
     <w:semiHidden/>
     <w:unhideWhenUsed/>
+  </w:style>
+  <w:style w:type="character" w:customStyle="1" w:styleId="Heading1Char">
+    <w:name w:val="Heading 1 Char"/>
+    <w:basedOn w:val="DefaultParagraphFont"/>
+    <w:link w:val="Heading1"/>
+    <w:uiPriority w:val="9"/>
+    <w:rsid w:val="00F969B4"/>
+    <w:rPr>
+      <w:rFonts w:asciiTheme="majorHAnsi" w:eastAsiaTheme="majorEastAsia" w:hAnsiTheme="majorHAnsi" w:cstheme="majorBidi"/>
+      <w:color w:val="2F5496" w:themeColor="accent1" w:themeShade="BF"/>
+      <w:sz w:val="32"/>
+      <w:szCs w:val="32"/>
+    </w:rPr>
+  </w:style>
+  <w:style w:type="paragraph" w:styleId="BalloonText">
+    <w:name w:val="Balloon Text"/>
+    <w:basedOn w:val="Normal"/>
+    <w:link w:val="BalloonTextChar"/>
+    <w:uiPriority w:val="99"/>
+    <w:semiHidden/>
+    <w:unhideWhenUsed/>
+    <w:rsid w:val="005A6375"/>
+    <w:pPr>
+      <w:spacing w:after="0" w:line="240" w:lineRule="auto"/>
+    </w:pPr>
+    <w:rPr>
+      <w:rFonts w:ascii="Segoe UI" w:hAnsi="Segoe UI" w:cs="Segoe UI"/>
+      <w:sz w:val="18"/>
+      <w:szCs w:val="18"/>
+    </w:rPr>
+  </w:style>
+  <w:style w:type="character" w:customStyle="1" w:styleId="BalloonTextChar">
+    <w:name w:val="Balloon Text Char"/>
+    <w:basedOn w:val="DefaultParagraphFont"/>
+    <w:link w:val="BalloonText"/>
+    <w:uiPriority w:val="99"/>
+    <w:semiHidden/>
+    <w:rsid w:val="005A6375"/>
+    <w:rPr>
+      <w:rFonts w:ascii="Segoe UI" w:hAnsi="Segoe UI" w:cs="Segoe UI"/>
+      <w:sz w:val="18"/>
+      <w:szCs w:val="18"/>
+    </w:rPr>
+  </w:style>
+  <w:style w:type="character" w:customStyle="1" w:styleId="Heading2Char">
+    <w:name w:val="Heading 2 Char"/>
+    <w:basedOn w:val="DefaultParagraphFont"/>
+    <w:link w:val="Heading2"/>
+    <w:uiPriority w:val="9"/>
+    <w:rsid w:val="005A6375"/>
+    <w:rPr>
+      <w:rFonts w:asciiTheme="majorHAnsi" w:eastAsiaTheme="majorEastAsia" w:hAnsiTheme="majorHAnsi" w:cstheme="majorBidi"/>
+      <w:color w:val="2F5496" w:themeColor="accent1" w:themeShade="BF"/>
+      <w:sz w:val="26"/>
+      <w:szCs w:val="26"/>
+    </w:rPr>
+  </w:style>
+  <w:style w:type="character" w:styleId="Hyperlink">
+    <w:name w:val="Hyperlink"/>
+    <w:basedOn w:val="DefaultParagraphFont"/>
+    <w:uiPriority w:val="99"/>
+    <w:semiHidden/>
+    <w:unhideWhenUsed/>
+    <w:rsid w:val="00CF0711"/>
+    <w:rPr>
+      <w:color w:val="0563C1" w:themeColor="hyperlink"/>
+      <w:u w:val="single"/>
+    </w:rPr>
   </w:style>
 </w:styles>
 </file>

</xml_diff>